<commit_message>
ml - quizlet starting
</commit_message>
<xml_diff>
--- a/02-ML/AWS Certified Machine Learning Specialty/SageMaker.docx
+++ b/02-ML/AWS Certified Machine Learning Specialty/SageMaker.docx
@@ -70,7 +70,7 @@
             </w:rPr>
             <w:fldChar w:fldCharType="separate"/>
           </w:r>
-          <w:hyperlink w:anchor="_Toc21178468" w:history="1">
+          <w:hyperlink w:anchor="_Toc21789618" w:history="1">
             <w:r>
               <w:rPr>
                 <w:rStyle w:val="Hyperlink"/>
@@ -114,7 +114,7 @@
                 <w:noProof/>
                 <w:webHidden/>
               </w:rPr>
-              <w:instrText xml:space="preserve"> PAGEREF _Toc21178468 \h </w:instrText>
+              <w:instrText xml:space="preserve"> PAGEREF _Toc21789618 \h </w:instrText>
             </w:r>
             <w:r>
               <w:rPr>
@@ -154,7 +154,7 @@
               <w:lang w:val="en-US"/>
             </w:rPr>
           </w:pPr>
-          <w:hyperlink w:anchor="_Toc21178469" w:history="1">
+          <w:hyperlink w:anchor="_Toc21789619" w:history="1">
             <w:r>
               <w:rPr>
                 <w:rStyle w:val="Hyperlink"/>
@@ -198,7 +198,7 @@
                 <w:noProof/>
                 <w:webHidden/>
               </w:rPr>
-              <w:instrText xml:space="preserve"> PAGEREF _Toc21178469 \h </w:instrText>
+              <w:instrText xml:space="preserve"> PAGEREF _Toc21789619 \h </w:instrText>
             </w:r>
             <w:r>
               <w:rPr>
@@ -242,7 +242,7 @@
               <w:lang w:val="en-US"/>
             </w:rPr>
           </w:pPr>
-          <w:hyperlink w:anchor="_Toc21178470" w:history="1">
+          <w:hyperlink w:anchor="_Toc21789620" w:history="1">
             <w:r>
               <w:rPr>
                 <w:rStyle w:val="Hyperlink"/>
@@ -292,7 +292,7 @@
                 <w:noProof/>
                 <w:webHidden/>
               </w:rPr>
-              <w:instrText xml:space="preserve"> PAGEREF _Toc21178470 \h </w:instrText>
+              <w:instrText xml:space="preserve"> PAGEREF _Toc21789620 \h </w:instrText>
             </w:r>
             <w:r>
               <w:rPr>
@@ -336,7 +336,7 @@
               <w:lang w:val="en-US"/>
             </w:rPr>
           </w:pPr>
-          <w:hyperlink w:anchor="_Toc21178471" w:history="1">
+          <w:hyperlink w:anchor="_Toc21789621" w:history="1">
             <w:r>
               <w:rPr>
                 <w:rStyle w:val="Hyperlink"/>
@@ -386,7 +386,7 @@
                 <w:noProof/>
                 <w:webHidden/>
               </w:rPr>
-              <w:instrText xml:space="preserve"> PAGEREF _Toc21178471 \h </w:instrText>
+              <w:instrText xml:space="preserve"> PAGEREF _Toc21789621 \h </w:instrText>
             </w:r>
             <w:r>
               <w:rPr>
@@ -430,7 +430,7 @@
               <w:lang w:val="en-US"/>
             </w:rPr>
           </w:pPr>
-          <w:hyperlink w:anchor="_Toc21178472" w:history="1">
+          <w:hyperlink w:anchor="_Toc21789622" w:history="1">
             <w:r>
               <w:rPr>
                 <w:rStyle w:val="Hyperlink"/>
@@ -480,7 +480,7 @@
                 <w:noProof/>
                 <w:webHidden/>
               </w:rPr>
-              <w:instrText xml:space="preserve"> PAGEREF _Toc21178472 \h </w:instrText>
+              <w:instrText xml:space="preserve"> PAGEREF _Toc21789622 \h </w:instrText>
             </w:r>
             <w:r>
               <w:rPr>
@@ -524,7 +524,7 @@
               <w:lang w:val="en-US"/>
             </w:rPr>
           </w:pPr>
-          <w:hyperlink w:anchor="_Toc21178473" w:history="1">
+          <w:hyperlink w:anchor="_Toc21789623" w:history="1">
             <w:r>
               <w:rPr>
                 <w:rStyle w:val="Hyperlink"/>
@@ -568,7 +568,7 @@
                 <w:noProof/>
                 <w:webHidden/>
               </w:rPr>
-              <w:instrText xml:space="preserve"> PAGEREF _Toc21178473 \h </w:instrText>
+              <w:instrText xml:space="preserve"> PAGEREF _Toc21789623 \h </w:instrText>
             </w:r>
             <w:r>
               <w:rPr>
@@ -612,7 +612,7 @@
               <w:lang w:val="en-US"/>
             </w:rPr>
           </w:pPr>
-          <w:hyperlink w:anchor="_Toc21178474" w:history="1">
+          <w:hyperlink w:anchor="_Toc21789624" w:history="1">
             <w:r>
               <w:rPr>
                 <w:rStyle w:val="Hyperlink"/>
@@ -656,7 +656,7 @@
                 <w:noProof/>
                 <w:webHidden/>
               </w:rPr>
-              <w:instrText xml:space="preserve"> PAGEREF _Toc21178474 \h </w:instrText>
+              <w:instrText xml:space="preserve"> PAGEREF _Toc21789624 \h </w:instrText>
             </w:r>
             <w:r>
               <w:rPr>
@@ -700,7 +700,7 @@
               <w:lang w:val="en-US"/>
             </w:rPr>
           </w:pPr>
-          <w:hyperlink w:anchor="_Toc21178475" w:history="1">
+          <w:hyperlink w:anchor="_Toc21789625" w:history="1">
             <w:r>
               <w:rPr>
                 <w:rStyle w:val="Hyperlink"/>
@@ -744,7 +744,7 @@
                 <w:noProof/>
                 <w:webHidden/>
               </w:rPr>
-              <w:instrText xml:space="preserve"> PAGEREF _Toc21178475 \h </w:instrText>
+              <w:instrText xml:space="preserve"> PAGEREF _Toc21789625 \h </w:instrText>
             </w:r>
             <w:r>
               <w:rPr>
@@ -788,7 +788,7 @@
               <w:lang w:val="en-US"/>
             </w:rPr>
           </w:pPr>
-          <w:hyperlink w:anchor="_Toc21178476" w:history="1">
+          <w:hyperlink w:anchor="_Toc21789626" w:history="1">
             <w:r>
               <w:rPr>
                 <w:rStyle w:val="Hyperlink"/>
@@ -832,7 +832,7 @@
                 <w:noProof/>
                 <w:webHidden/>
               </w:rPr>
-              <w:instrText xml:space="preserve"> PAGEREF _Toc21178476 \h </w:instrText>
+              <w:instrText xml:space="preserve"> PAGEREF _Toc21789626 \h </w:instrText>
             </w:r>
             <w:r>
               <w:rPr>
@@ -876,7 +876,7 @@
               <w:lang w:val="en-US"/>
             </w:rPr>
           </w:pPr>
-          <w:hyperlink w:anchor="_Toc21178477" w:history="1">
+          <w:hyperlink w:anchor="_Toc21789627" w:history="1">
             <w:r>
               <w:rPr>
                 <w:rStyle w:val="Hyperlink"/>
@@ -920,7 +920,7 @@
                 <w:noProof/>
                 <w:webHidden/>
               </w:rPr>
-              <w:instrText xml:space="preserve"> PAGEREF _Toc21178477 \h </w:instrText>
+              <w:instrText xml:space="preserve"> PAGEREF _Toc21789627 \h </w:instrText>
             </w:r>
             <w:r>
               <w:rPr>
@@ -941,90 +941,6 @@
                 <w:webHidden/>
               </w:rPr>
               <w:t>6</w:t>
-            </w:r>
-            <w:r>
-              <w:rPr>
-                <w:noProof/>
-                <w:webHidden/>
-              </w:rPr>
-              <w:fldChar w:fldCharType="end"/>
-            </w:r>
-          </w:hyperlink>
-        </w:p>
-        <w:p>
-          <w:pPr>
-            <w:pStyle w:val="TOC1"/>
-            <w:rPr>
-              <w:rFonts w:eastAsiaTheme="minorEastAsia"/>
-              <w:noProof/>
-              <w:lang w:val="en-US"/>
-            </w:rPr>
-          </w:pPr>
-          <w:hyperlink w:anchor="_Toc21178478" w:history="1">
-            <w:r>
-              <w:rPr>
-                <w:rStyle w:val="Hyperlink"/>
-                <w:noProof/>
-                <w:lang w:val="en-US"/>
-              </w:rPr>
-              <w:t>3.</w:t>
-            </w:r>
-            <w:r>
-              <w:rPr>
-                <w:rFonts w:eastAsiaTheme="minorEastAsia"/>
-                <w:noProof/>
-                <w:lang w:val="en-US"/>
-              </w:rPr>
-              <w:tab/>
-            </w:r>
-            <w:r>
-              <w:rPr>
-                <w:rStyle w:val="Hyperlink"/>
-                <w:noProof/>
-                <w:lang w:val="en-US"/>
-              </w:rPr>
-              <w:t>Algorithms one by one</w:t>
-            </w:r>
-            <w:r>
-              <w:rPr>
-                <w:noProof/>
-                <w:webHidden/>
-              </w:rPr>
-              <w:tab/>
-            </w:r>
-            <w:r>
-              <w:rPr>
-                <w:noProof/>
-                <w:webHidden/>
-              </w:rPr>
-              <w:fldChar w:fldCharType="begin"/>
-            </w:r>
-            <w:r>
-              <w:rPr>
-                <w:noProof/>
-                <w:webHidden/>
-              </w:rPr>
-              <w:instrText xml:space="preserve"> PAGEREF _Toc21178478 \h </w:instrText>
-            </w:r>
-            <w:r>
-              <w:rPr>
-                <w:noProof/>
-                <w:webHidden/>
-              </w:rPr>
-            </w:r>
-            <w:r>
-              <w:rPr>
-                <w:noProof/>
-                <w:webHidden/>
-              </w:rPr>
-              <w:fldChar w:fldCharType="separate"/>
-            </w:r>
-            <w:r>
-              <w:rPr>
-                <w:noProof/>
-                <w:webHidden/>
-              </w:rPr>
-              <w:t>7</w:t>
             </w:r>
             <w:r>
               <w:rPr>
@@ -1048,7 +964,7 @@
               <w:lang w:val="en-US"/>
             </w:rPr>
           </w:pPr>
-          <w:hyperlink w:anchor="_Toc21178479" w:history="1">
+          <w:hyperlink w:anchor="_Toc21789628" w:history="1">
             <w:r>
               <w:rPr>
                 <w:rStyle w:val="Hyperlink"/>
@@ -1061,7 +977,7 @@
                   </w14:lightRig>
                 </w14:scene3d>
               </w:rPr>
-              <w:t>1.</w:t>
+              <w:t>4.</w:t>
             </w:r>
             <w:r>
               <w:rPr>
@@ -1077,7 +993,7 @@
                 <w:noProof/>
                 <w:lang w:val="en-US"/>
               </w:rPr>
-              <w:t>BlazingText</w:t>
+              <w:t>Crowdsourcing</w:t>
             </w:r>
             <w:r>
               <w:rPr>
@@ -1098,7 +1014,91 @@
                 <w:noProof/>
                 <w:webHidden/>
               </w:rPr>
-              <w:instrText xml:space="preserve"> PAGEREF _Toc21178479 \h </w:instrText>
+              <w:instrText xml:space="preserve"> PAGEREF _Toc21789628 \h </w:instrText>
+            </w:r>
+            <w:r>
+              <w:rPr>
+                <w:noProof/>
+                <w:webHidden/>
+              </w:rPr>
+            </w:r>
+            <w:r>
+              <w:rPr>
+                <w:noProof/>
+                <w:webHidden/>
+              </w:rPr>
+              <w:fldChar w:fldCharType="separate"/>
+            </w:r>
+            <w:r>
+              <w:rPr>
+                <w:noProof/>
+                <w:webHidden/>
+              </w:rPr>
+              <w:t>6</w:t>
+            </w:r>
+            <w:r>
+              <w:rPr>
+                <w:noProof/>
+                <w:webHidden/>
+              </w:rPr>
+              <w:fldChar w:fldCharType="end"/>
+            </w:r>
+          </w:hyperlink>
+        </w:p>
+        <w:p>
+          <w:pPr>
+            <w:pStyle w:val="TOC1"/>
+            <w:rPr>
+              <w:rFonts w:eastAsiaTheme="minorEastAsia"/>
+              <w:noProof/>
+              <w:lang w:val="en-US"/>
+            </w:rPr>
+          </w:pPr>
+          <w:hyperlink w:anchor="_Toc21789629" w:history="1">
+            <w:r>
+              <w:rPr>
+                <w:rStyle w:val="Hyperlink"/>
+                <w:noProof/>
+                <w:lang w:val="en-US"/>
+              </w:rPr>
+              <w:t>3.</w:t>
+            </w:r>
+            <w:r>
+              <w:rPr>
+                <w:rFonts w:eastAsiaTheme="minorEastAsia"/>
+                <w:noProof/>
+                <w:lang w:val="en-US"/>
+              </w:rPr>
+              <w:tab/>
+            </w:r>
+            <w:r>
+              <w:rPr>
+                <w:rStyle w:val="Hyperlink"/>
+                <w:noProof/>
+                <w:lang w:val="en-US"/>
+              </w:rPr>
+              <w:t>Algorithms one by one</w:t>
+            </w:r>
+            <w:r>
+              <w:rPr>
+                <w:noProof/>
+                <w:webHidden/>
+              </w:rPr>
+              <w:tab/>
+            </w:r>
+            <w:r>
+              <w:rPr>
+                <w:noProof/>
+                <w:webHidden/>
+              </w:rPr>
+              <w:fldChar w:fldCharType="begin"/>
+            </w:r>
+            <w:r>
+              <w:rPr>
+                <w:noProof/>
+                <w:webHidden/>
+              </w:rPr>
+              <w:instrText xml:space="preserve"> PAGEREF _Toc21789629 \h </w:instrText>
             </w:r>
             <w:r>
               <w:rPr>
@@ -1142,7 +1142,7 @@
               <w:lang w:val="en-US"/>
             </w:rPr>
           </w:pPr>
-          <w:hyperlink w:anchor="_Toc21178480" w:history="1">
+          <w:hyperlink w:anchor="_Toc21789630" w:history="1">
             <w:r>
               <w:rPr>
                 <w:rStyle w:val="Hyperlink"/>
@@ -1155,7 +1155,7 @@
                   </w14:lightRig>
                 </w14:scene3d>
               </w:rPr>
-              <w:t>2.</w:t>
+              <w:t>1.</w:t>
             </w:r>
             <w:r>
               <w:rPr>
@@ -1171,7 +1171,7 @@
                 <w:noProof/>
                 <w:lang w:val="en-US"/>
               </w:rPr>
-              <w:t>DeepAR Forecasting</w:t>
+              <w:t>BlazingText</w:t>
             </w:r>
             <w:r>
               <w:rPr>
@@ -1192,7 +1192,7 @@
                 <w:noProof/>
                 <w:webHidden/>
               </w:rPr>
-              <w:instrText xml:space="preserve"> PAGEREF _Toc21178480 \h </w:instrText>
+              <w:instrText xml:space="preserve"> PAGEREF _Toc21789630 \h </w:instrText>
             </w:r>
             <w:r>
               <w:rPr>
@@ -1236,7 +1236,7 @@
               <w:lang w:val="en-US"/>
             </w:rPr>
           </w:pPr>
-          <w:hyperlink w:anchor="_Toc21178481" w:history="1">
+          <w:hyperlink w:anchor="_Toc21789631" w:history="1">
             <w:r>
               <w:rPr>
                 <w:rStyle w:val="Hyperlink"/>
@@ -1249,7 +1249,7 @@
                   </w14:lightRig>
                 </w14:scene3d>
               </w:rPr>
-              <w:t>3.</w:t>
+              <w:t>2.</w:t>
             </w:r>
             <w:r>
               <w:rPr>
@@ -1265,7 +1265,7 @@
                 <w:noProof/>
                 <w:lang w:val="en-US"/>
               </w:rPr>
-              <w:t>Factorization Machines</w:t>
+              <w:t>DeepAR Forecasting</w:t>
             </w:r>
             <w:r>
               <w:rPr>
@@ -1286,7 +1286,7 @@
                 <w:noProof/>
                 <w:webHidden/>
               </w:rPr>
-              <w:instrText xml:space="preserve"> PAGEREF _Toc21178481 \h </w:instrText>
+              <w:instrText xml:space="preserve"> PAGEREF _Toc21789631 \h </w:instrText>
             </w:r>
             <w:r>
               <w:rPr>
@@ -1330,7 +1330,7 @@
               <w:lang w:val="en-US"/>
             </w:rPr>
           </w:pPr>
-          <w:hyperlink w:anchor="_Toc21178482" w:history="1">
+          <w:hyperlink w:anchor="_Toc21789632" w:history="1">
             <w:r>
               <w:rPr>
                 <w:rStyle w:val="Hyperlink"/>
@@ -1343,7 +1343,7 @@
                   </w14:lightRig>
                 </w14:scene3d>
               </w:rPr>
-              <w:t>4.</w:t>
+              <w:t>3.</w:t>
             </w:r>
             <w:r>
               <w:rPr>
@@ -1359,7 +1359,7 @@
                 <w:noProof/>
                 <w:lang w:val="en-US"/>
               </w:rPr>
-              <w:t>Image Classsification</w:t>
+              <w:t>Factorization Machines</w:t>
             </w:r>
             <w:r>
               <w:rPr>
@@ -1380,7 +1380,7 @@
                 <w:noProof/>
                 <w:webHidden/>
               </w:rPr>
-              <w:instrText xml:space="preserve"> PAGEREF _Toc21178482 \h </w:instrText>
+              <w:instrText xml:space="preserve"> PAGEREF _Toc21789632 \h </w:instrText>
             </w:r>
             <w:r>
               <w:rPr>
@@ -1400,7 +1400,7 @@
                 <w:noProof/>
                 <w:webHidden/>
               </w:rPr>
-              <w:t>8</w:t>
+              <w:t>7</w:t>
             </w:r>
             <w:r>
               <w:rPr>
@@ -1424,7 +1424,7 @@
               <w:lang w:val="en-US"/>
             </w:rPr>
           </w:pPr>
-          <w:hyperlink w:anchor="_Toc21178483" w:history="1">
+          <w:hyperlink w:anchor="_Toc21789633" w:history="1">
             <w:r>
               <w:rPr>
                 <w:rStyle w:val="Hyperlink"/>
@@ -1437,7 +1437,7 @@
                   </w14:lightRig>
                 </w14:scene3d>
               </w:rPr>
-              <w:t>5.</w:t>
+              <w:t>4.</w:t>
             </w:r>
             <w:r>
               <w:rPr>
@@ -1453,7 +1453,7 @@
                 <w:noProof/>
                 <w:lang w:val="en-US"/>
               </w:rPr>
-              <w:t>IP Insights</w:t>
+              <w:t>Image Classsification</w:t>
             </w:r>
             <w:r>
               <w:rPr>
@@ -1474,7 +1474,7 @@
                 <w:noProof/>
                 <w:webHidden/>
               </w:rPr>
-              <w:instrText xml:space="preserve"> PAGEREF _Toc21178483 \h </w:instrText>
+              <w:instrText xml:space="preserve"> PAGEREF _Toc21789633 \h </w:instrText>
             </w:r>
             <w:r>
               <w:rPr>
@@ -1518,7 +1518,7 @@
               <w:lang w:val="en-US"/>
             </w:rPr>
           </w:pPr>
-          <w:hyperlink w:anchor="_Toc21178484" w:history="1">
+          <w:hyperlink w:anchor="_Toc21789634" w:history="1">
             <w:r>
               <w:rPr>
                 <w:rStyle w:val="Hyperlink"/>
@@ -1531,7 +1531,7 @@
                   </w14:lightRig>
                 </w14:scene3d>
               </w:rPr>
-              <w:t>6.</w:t>
+              <w:t>5.</w:t>
             </w:r>
             <w:r>
               <w:rPr>
@@ -1547,7 +1547,7 @@
                 <w:noProof/>
                 <w:lang w:val="en-US"/>
               </w:rPr>
-              <w:t>k-means</w:t>
+              <w:t>IP Insights</w:t>
             </w:r>
             <w:r>
               <w:rPr>
@@ -1568,7 +1568,7 @@
                 <w:noProof/>
                 <w:webHidden/>
               </w:rPr>
-              <w:instrText xml:space="preserve"> PAGEREF _Toc21178484 \h </w:instrText>
+              <w:instrText xml:space="preserve"> PAGEREF _Toc21789634 \h </w:instrText>
             </w:r>
             <w:r>
               <w:rPr>
@@ -1612,7 +1612,7 @@
               <w:lang w:val="en-US"/>
             </w:rPr>
           </w:pPr>
-          <w:hyperlink w:anchor="_Toc21178485" w:history="1">
+          <w:hyperlink w:anchor="_Toc21789635" w:history="1">
             <w:r>
               <w:rPr>
                 <w:rStyle w:val="Hyperlink"/>
@@ -1625,7 +1625,7 @@
                   </w14:lightRig>
                 </w14:scene3d>
               </w:rPr>
-              <w:t>7.</w:t>
+              <w:t>6.</w:t>
             </w:r>
             <w:r>
               <w:rPr>
@@ -1641,7 +1641,7 @@
                 <w:noProof/>
                 <w:lang w:val="en-US"/>
               </w:rPr>
-              <w:t>k-NN</w:t>
+              <w:t>k-means</w:t>
             </w:r>
             <w:r>
               <w:rPr>
@@ -1662,7 +1662,7 @@
                 <w:noProof/>
                 <w:webHidden/>
               </w:rPr>
-              <w:instrText xml:space="preserve"> PAGEREF _Toc21178485 \h </w:instrText>
+              <w:instrText xml:space="preserve"> PAGEREF _Toc21789635 \h </w:instrText>
             </w:r>
             <w:r>
               <w:rPr>
@@ -1706,7 +1706,7 @@
               <w:lang w:val="en-US"/>
             </w:rPr>
           </w:pPr>
-          <w:hyperlink w:anchor="_Toc21178486" w:history="1">
+          <w:hyperlink w:anchor="_Toc21789636" w:history="1">
             <w:r>
               <w:rPr>
                 <w:rStyle w:val="Hyperlink"/>
@@ -1719,7 +1719,7 @@
                   </w14:lightRig>
                 </w14:scene3d>
               </w:rPr>
-              <w:t>8.</w:t>
+              <w:t>7.</w:t>
             </w:r>
             <w:r>
               <w:rPr>
@@ -1735,7 +1735,7 @@
                 <w:noProof/>
                 <w:lang w:val="en-US"/>
               </w:rPr>
-              <w:t>LDA</w:t>
+              <w:t>k-NN</w:t>
             </w:r>
             <w:r>
               <w:rPr>
@@ -1756,7 +1756,7 @@
                 <w:noProof/>
                 <w:webHidden/>
               </w:rPr>
-              <w:instrText xml:space="preserve"> PAGEREF _Toc21178486 \h </w:instrText>
+              <w:instrText xml:space="preserve"> PAGEREF _Toc21789636 \h </w:instrText>
             </w:r>
             <w:r>
               <w:rPr>
@@ -1800,7 +1800,7 @@
               <w:lang w:val="en-US"/>
             </w:rPr>
           </w:pPr>
-          <w:hyperlink w:anchor="_Toc21178487" w:history="1">
+          <w:hyperlink w:anchor="_Toc21789637" w:history="1">
             <w:r>
               <w:rPr>
                 <w:rStyle w:val="Hyperlink"/>
@@ -1813,6 +1813,100 @@
                   </w14:lightRig>
                 </w14:scene3d>
               </w:rPr>
+              <w:t>8.</w:t>
+            </w:r>
+            <w:r>
+              <w:rPr>
+                <w:rFonts w:eastAsiaTheme="minorEastAsia"/>
+                <w:noProof/>
+                <w:lang w:val="en-US"/>
+              </w:rPr>
+              <w:tab/>
+            </w:r>
+            <w:r>
+              <w:rPr>
+                <w:rStyle w:val="Hyperlink"/>
+                <w:noProof/>
+                <w:lang w:val="en-US"/>
+              </w:rPr>
+              <w:t>LDA – Latent Dirichlet Allocation</w:t>
+            </w:r>
+            <w:r>
+              <w:rPr>
+                <w:noProof/>
+                <w:webHidden/>
+              </w:rPr>
+              <w:tab/>
+            </w:r>
+            <w:r>
+              <w:rPr>
+                <w:noProof/>
+                <w:webHidden/>
+              </w:rPr>
+              <w:fldChar w:fldCharType="begin"/>
+            </w:r>
+            <w:r>
+              <w:rPr>
+                <w:noProof/>
+                <w:webHidden/>
+              </w:rPr>
+              <w:instrText xml:space="preserve"> PAGEREF _Toc21789637 \h </w:instrText>
+            </w:r>
+            <w:r>
+              <w:rPr>
+                <w:noProof/>
+                <w:webHidden/>
+              </w:rPr>
+            </w:r>
+            <w:r>
+              <w:rPr>
+                <w:noProof/>
+                <w:webHidden/>
+              </w:rPr>
+              <w:fldChar w:fldCharType="separate"/>
+            </w:r>
+            <w:r>
+              <w:rPr>
+                <w:noProof/>
+                <w:webHidden/>
+              </w:rPr>
+              <w:t>8</w:t>
+            </w:r>
+            <w:r>
+              <w:rPr>
+                <w:noProof/>
+                <w:webHidden/>
+              </w:rPr>
+              <w:fldChar w:fldCharType="end"/>
+            </w:r>
+          </w:hyperlink>
+        </w:p>
+        <w:p>
+          <w:pPr>
+            <w:pStyle w:val="TOC2"/>
+            <w:tabs>
+              <w:tab w:val="left" w:pos="660"/>
+              <w:tab w:val="right" w:leader="dot" w:pos="8777"/>
+            </w:tabs>
+            <w:rPr>
+              <w:rFonts w:eastAsiaTheme="minorEastAsia"/>
+              <w:noProof/>
+              <w:lang w:val="en-US"/>
+            </w:rPr>
+          </w:pPr>
+          <w:hyperlink w:anchor="_Toc21789638" w:history="1">
+            <w:r>
+              <w:rPr>
+                <w:rStyle w:val="Hyperlink"/>
+                <w:noProof/>
+                <w:lang w:val="en-US"/>
+                <w14:scene3d>
+                  <w14:camera w14:prst="orthographicFront"/>
+                  <w14:lightRig w14:rig="threePt" w14:dir="t">
+                    <w14:rot w14:lat="0" w14:lon="0" w14:rev="0"/>
+                  </w14:lightRig>
+                </w14:scene3d>
+              </w:rPr>
               <w:t>9.</w:t>
             </w:r>
             <w:r>
@@ -1850,7 +1944,7 @@
                 <w:noProof/>
                 <w:webHidden/>
               </w:rPr>
-              <w:instrText xml:space="preserve"> PAGEREF _Toc21178487 \h </w:instrText>
+              <w:instrText xml:space="preserve"> PAGEREF _Toc21789638 \h </w:instrText>
             </w:r>
             <w:r>
               <w:rPr>
@@ -1894,7 +1988,7 @@
               <w:lang w:val="en-US"/>
             </w:rPr>
           </w:pPr>
-          <w:hyperlink w:anchor="_Toc21178488" w:history="1">
+          <w:hyperlink w:anchor="_Toc21789639" w:history="1">
             <w:r>
               <w:rPr>
                 <w:rStyle w:val="Hyperlink"/>
@@ -1944,7 +2038,7 @@
                 <w:noProof/>
                 <w:webHidden/>
               </w:rPr>
-              <w:instrText xml:space="preserve"> PAGEREF _Toc21178488 \h </w:instrText>
+              <w:instrText xml:space="preserve"> PAGEREF _Toc21789639 \h </w:instrText>
             </w:r>
             <w:r>
               <w:rPr>
@@ -1988,7 +2082,7 @@
               <w:lang w:val="en-US"/>
             </w:rPr>
           </w:pPr>
-          <w:hyperlink w:anchor="_Toc21178489" w:history="1">
+          <w:hyperlink w:anchor="_Toc21789640" w:history="1">
             <w:r>
               <w:rPr>
                 <w:rStyle w:val="Hyperlink"/>
@@ -2038,7 +2132,7 @@
                 <w:noProof/>
                 <w:webHidden/>
               </w:rPr>
-              <w:instrText xml:space="preserve"> PAGEREF _Toc21178489 \h </w:instrText>
+              <w:instrText xml:space="preserve"> PAGEREF _Toc21789640 \h </w:instrText>
             </w:r>
             <w:r>
               <w:rPr>
@@ -2082,7 +2176,7 @@
               <w:lang w:val="en-US"/>
             </w:rPr>
           </w:pPr>
-          <w:hyperlink w:anchor="_Toc21178490" w:history="1">
+          <w:hyperlink w:anchor="_Toc21789641" w:history="1">
             <w:r>
               <w:rPr>
                 <w:rStyle w:val="Hyperlink"/>
@@ -2132,7 +2226,7 @@
                 <w:noProof/>
                 <w:webHidden/>
               </w:rPr>
-              <w:instrText xml:space="preserve"> PAGEREF _Toc21178490 \h </w:instrText>
+              <w:instrText xml:space="preserve"> PAGEREF _Toc21789641 \h </w:instrText>
             </w:r>
             <w:r>
               <w:rPr>
@@ -2176,7 +2270,7 @@
               <w:lang w:val="en-US"/>
             </w:rPr>
           </w:pPr>
-          <w:hyperlink w:anchor="_Toc21178491" w:history="1">
+          <w:hyperlink w:anchor="_Toc21789642" w:history="1">
             <w:r>
               <w:rPr>
                 <w:rStyle w:val="Hyperlink"/>
@@ -2226,7 +2320,7 @@
                 <w:noProof/>
                 <w:webHidden/>
               </w:rPr>
-              <w:instrText xml:space="preserve"> PAGEREF _Toc21178491 \h </w:instrText>
+              <w:instrText xml:space="preserve"> PAGEREF _Toc21789642 \h </w:instrText>
             </w:r>
             <w:r>
               <w:rPr>
@@ -2270,7 +2364,7 @@
               <w:lang w:val="en-US"/>
             </w:rPr>
           </w:pPr>
-          <w:hyperlink w:anchor="_Toc21178492" w:history="1">
+          <w:hyperlink w:anchor="_Toc21789643" w:history="1">
             <w:r>
               <w:rPr>
                 <w:rStyle w:val="Hyperlink"/>
@@ -2320,7 +2414,7 @@
                 <w:noProof/>
                 <w:webHidden/>
               </w:rPr>
-              <w:instrText xml:space="preserve"> PAGEREF _Toc21178492 \h </w:instrText>
+              <w:instrText xml:space="preserve"> PAGEREF _Toc21789643 \h </w:instrText>
             </w:r>
             <w:r>
               <w:rPr>
@@ -2364,7 +2458,7 @@
               <w:lang w:val="en-US"/>
             </w:rPr>
           </w:pPr>
-          <w:hyperlink w:anchor="_Toc21178493" w:history="1">
+          <w:hyperlink w:anchor="_Toc21789644" w:history="1">
             <w:r>
               <w:rPr>
                 <w:rStyle w:val="Hyperlink"/>
@@ -2414,7 +2508,7 @@
                 <w:noProof/>
                 <w:webHidden/>
               </w:rPr>
-              <w:instrText xml:space="preserve"> PAGEREF _Toc21178493 \h </w:instrText>
+              <w:instrText xml:space="preserve"> PAGEREF _Toc21789644 \h </w:instrText>
             </w:r>
             <w:r>
               <w:rPr>
@@ -2434,7 +2528,7 @@
                 <w:noProof/>
                 <w:webHidden/>
               </w:rPr>
-              <w:t>8</w:t>
+              <w:t>9</w:t>
             </w:r>
             <w:r>
               <w:rPr>
@@ -2458,7 +2552,7 @@
               <w:lang w:val="en-US"/>
             </w:rPr>
           </w:pPr>
-          <w:hyperlink w:anchor="_Toc21178494" w:history="1">
+          <w:hyperlink w:anchor="_Toc21789645" w:history="1">
             <w:r>
               <w:rPr>
                 <w:rStyle w:val="Hyperlink"/>
@@ -2508,7 +2602,7 @@
                 <w:noProof/>
                 <w:webHidden/>
               </w:rPr>
-              <w:instrText xml:space="preserve"> PAGEREF _Toc21178494 \h </w:instrText>
+              <w:instrText xml:space="preserve"> PAGEREF _Toc21789645 \h </w:instrText>
             </w:r>
             <w:r>
               <w:rPr>
@@ -2528,7 +2622,101 @@
                 <w:noProof/>
                 <w:webHidden/>
               </w:rPr>
-              <w:t>8</w:t>
+              <w:t>9</w:t>
+            </w:r>
+            <w:r>
+              <w:rPr>
+                <w:noProof/>
+                <w:webHidden/>
+              </w:rPr>
+              <w:fldChar w:fldCharType="end"/>
+            </w:r>
+          </w:hyperlink>
+        </w:p>
+        <w:p>
+          <w:pPr>
+            <w:pStyle w:val="TOC2"/>
+            <w:tabs>
+              <w:tab w:val="left" w:pos="880"/>
+              <w:tab w:val="right" w:leader="dot" w:pos="8777"/>
+            </w:tabs>
+            <w:rPr>
+              <w:rFonts w:eastAsiaTheme="minorEastAsia"/>
+              <w:noProof/>
+              <w:lang w:val="en-US"/>
+            </w:rPr>
+          </w:pPr>
+          <w:hyperlink w:anchor="_Toc21789646" w:history="1">
+            <w:r>
+              <w:rPr>
+                <w:rStyle w:val="Hyperlink"/>
+                <w:noProof/>
+                <w:lang w:val="en-US"/>
+                <w14:scene3d>
+                  <w14:camera w14:prst="orthographicFront"/>
+                  <w14:lightRig w14:rig="threePt" w14:dir="t">
+                    <w14:rot w14:lat="0" w14:lon="0" w14:rev="0"/>
+                  </w14:lightRig>
+                </w14:scene3d>
+              </w:rPr>
+              <w:t>17.</w:t>
+            </w:r>
+            <w:r>
+              <w:rPr>
+                <w:rFonts w:eastAsiaTheme="minorEastAsia"/>
+                <w:noProof/>
+                <w:lang w:val="en-US"/>
+              </w:rPr>
+              <w:tab/>
+            </w:r>
+            <w:r>
+              <w:rPr>
+                <w:rStyle w:val="Hyperlink"/>
+                <w:noProof/>
+                <w:lang w:val="en-US"/>
+              </w:rPr>
+              <w:t>Linear Learner</w:t>
+            </w:r>
+            <w:r>
+              <w:rPr>
+                <w:noProof/>
+                <w:webHidden/>
+              </w:rPr>
+              <w:tab/>
+            </w:r>
+            <w:r>
+              <w:rPr>
+                <w:noProof/>
+                <w:webHidden/>
+              </w:rPr>
+              <w:fldChar w:fldCharType="begin"/>
+            </w:r>
+            <w:r>
+              <w:rPr>
+                <w:noProof/>
+                <w:webHidden/>
+              </w:rPr>
+              <w:instrText xml:space="preserve"> PAGEREF _Toc21789646 \h </w:instrText>
+            </w:r>
+            <w:r>
+              <w:rPr>
+                <w:noProof/>
+                <w:webHidden/>
+              </w:rPr>
+            </w:r>
+            <w:r>
+              <w:rPr>
+                <w:noProof/>
+                <w:webHidden/>
+              </w:rPr>
+              <w:fldChar w:fldCharType="separate"/>
+            </w:r>
+            <w:r>
+              <w:rPr>
+                <w:noProof/>
+                <w:webHidden/>
+              </w:rPr>
+              <w:t>9</w:t>
             </w:r>
             <w:r>
               <w:rPr>
@@ -2587,7 +2775,7 @@
           <w:lang w:val="en-US"/>
         </w:rPr>
       </w:pPr>
-      <w:bookmarkStart w:id="0" w:name="_Toc21178468"/>
+      <w:bookmarkStart w:id="0" w:name="_Toc21789618"/>
       <w:r>
         <w:rPr>
           <w:lang w:val="en-US"/>
@@ -2802,7 +2990,7 @@
           <w:lang w:val="en-US"/>
         </w:rPr>
       </w:pPr>
-      <w:bookmarkStart w:id="1" w:name="_Toc21178469"/>
+      <w:bookmarkStart w:id="1" w:name="_Toc21789619"/>
       <w:r>
         <w:rPr>
           <w:lang w:val="en-US"/>
@@ -2905,7 +3093,7 @@
           <w:lang w:val="en-US"/>
         </w:rPr>
       </w:pPr>
-      <w:bookmarkStart w:id="2" w:name="_Toc21178470"/>
+      <w:bookmarkStart w:id="2" w:name="_Toc21789620"/>
       <w:r>
         <w:rPr>
           <w:lang w:val="en-US"/>
@@ -3078,7 +3266,7 @@
           <w:lang w:val="en-US"/>
         </w:rPr>
       </w:pPr>
-      <w:bookmarkStart w:id="3" w:name="_Toc21178471"/>
+      <w:bookmarkStart w:id="3" w:name="_Toc21789621"/>
       <w:r>
         <w:rPr>
           <w:lang w:val="en-US"/>
@@ -3109,7 +3297,7 @@
           <w:lang w:val="en-US"/>
         </w:rPr>
       </w:pPr>
-      <w:bookmarkStart w:id="4" w:name="_Toc21178472"/>
+      <w:bookmarkStart w:id="4" w:name="_Toc21789622"/>
       <w:r>
         <w:rPr>
           <w:lang w:val="en-US"/>
@@ -3228,7 +3416,7 @@
           <w:lang w:val="en-US"/>
         </w:rPr>
       </w:pPr>
-      <w:bookmarkStart w:id="5" w:name="_Toc21178473"/>
+      <w:bookmarkStart w:id="5" w:name="_Toc21789623"/>
       <w:r>
         <w:rPr>
           <w:lang w:val="en-US"/>
@@ -3267,7 +3455,7 @@
           <w:lang w:val="en-US"/>
         </w:rPr>
       </w:pPr>
-      <w:bookmarkStart w:id="6" w:name="_Toc21178474"/>
+      <w:bookmarkStart w:id="6" w:name="_Toc21789624"/>
       <w:r>
         <w:rPr>
           <w:lang w:val="en-US"/>
@@ -3393,7 +3581,7 @@
           <w:lang w:val="en-US"/>
         </w:rPr>
       </w:pPr>
-      <w:bookmarkStart w:id="7" w:name="_Toc21178475"/>
+      <w:bookmarkStart w:id="7" w:name="_Toc21789625"/>
       <w:r>
         <w:rPr>
           <w:lang w:val="en-US"/>
@@ -3424,7 +3612,7 @@
           <w:lang w:val="en-US"/>
         </w:rPr>
       </w:pPr>
-      <w:bookmarkStart w:id="8" w:name="_Toc21178476"/>
+      <w:bookmarkStart w:id="8" w:name="_Toc21789626"/>
       <w:r>
         <w:rPr>
           <w:lang w:val="en-US"/>
@@ -3575,7 +3763,7 @@
           <w:lang w:val="en-US"/>
         </w:rPr>
       </w:pPr>
-      <w:bookmarkStart w:id="9" w:name="_Toc21178477"/>
+      <w:bookmarkStart w:id="9" w:name="_Toc21789627"/>
       <w:r>
         <w:rPr>
           <w:lang w:val="en-US"/>
@@ -3619,140 +3807,97 @@
           <w:lang w:val="en-US"/>
         </w:rPr>
       </w:pPr>
+      <w:bookmarkStart w:id="10" w:name="_Toc21789628"/>
       <w:r>
         <w:rPr>
           <w:lang w:val="en-US"/>
         </w:rPr>
         <w:t>Crowdsourcing</w:t>
-      </w:r>
-    </w:p>
-    <w:p>
-      <w:pPr>
-        <w:ind w:firstLine="360"/>
-        <w:rPr>
-          <w:lang w:val="en-US"/>
-        </w:rPr>
-      </w:pPr>
-      <w:r>
-        <w:rPr>
-          <w:lang w:val="en-US"/>
-        </w:rPr>
-        <w:t>C</w:t>
-      </w:r>
-      <w:r>
-        <w:rPr>
-          <w:lang w:val="en-US"/>
-        </w:rPr>
-        <w:t xml:space="preserve">rowdsourcing is a sourcing model in which individuals or organizations </w:t>
-      </w:r>
-      <w:r>
-        <w:rPr>
-          <w:b/>
-          <w:lang w:val="en-US"/>
-        </w:rPr>
-        <w:t>obtain goods and services, including ideas and finances, from a large, relatively open and often rapidly-evolving group of internet users</w:t>
-      </w:r>
-      <w:r>
-        <w:rPr>
-          <w:lang w:val="en-US"/>
-        </w:rPr>
-        <w:t>; it divides work between participants to achieve a cumulative result. The word crowdsourcing itself is a portmanteau of crowd and outsourcing, a</w:t>
-      </w:r>
-      <w:r>
-        <w:rPr>
-          <w:lang w:val="en-US"/>
-        </w:rPr>
-        <w:t>nd was coined in 2006.</w:t>
-      </w:r>
-      <w:r>
-        <w:rPr>
-          <w:lang w:val="en-US"/>
-        </w:rPr>
-        <w:t xml:space="preserve"> As a mode of sourcing, crowdsourcing existed prior to the </w:t>
-      </w:r>
-      <w:r>
-        <w:rPr>
-          <w:lang w:val="en-US"/>
-        </w:rPr>
-        <w:t>digital age (i.e. "offline").</w:t>
-      </w:r>
-    </w:p>
-    <w:p>
-      <w:pPr>
-        <w:pStyle w:val="1Nadpis"/>
-        <w:jc w:val="both"/>
-        <w:rPr>
-          <w:lang w:val="en-US"/>
-        </w:rPr>
-      </w:pPr>
-      <w:bookmarkStart w:id="10" w:name="_Toc21178478"/>
-      <w:r>
-        <w:rPr>
-          <w:lang w:val="en-US"/>
-        </w:rPr>
-        <w:t>Algorithms one by one</w:t>
       </w:r>
       <w:bookmarkEnd w:id="10"/>
     </w:p>
     <w:p>
       <w:pPr>
-        <w:pStyle w:val="2Nadpis"/>
+        <w:ind w:firstLine="360"/>
+        <w:rPr>
+          <w:lang w:val="en-US"/>
+        </w:rPr>
+      </w:pPr>
+      <w:r>
+        <w:rPr>
+          <w:lang w:val="en-US"/>
+        </w:rPr>
+        <w:t>C</w:t>
+      </w:r>
+      <w:r>
+        <w:rPr>
+          <w:lang w:val="en-US"/>
+        </w:rPr>
+        <w:t xml:space="preserve">rowdsourcing is a sourcing model in which individuals or organizations </w:t>
+      </w:r>
+      <w:r>
+        <w:rPr>
+          <w:b/>
+          <w:lang w:val="en-US"/>
+        </w:rPr>
+        <w:t>obtain goods and services, including ideas and finances, from a large, relatively open and often rapidly-evolving group of internet users</w:t>
+      </w:r>
+      <w:r>
+        <w:rPr>
+          <w:lang w:val="en-US"/>
+        </w:rPr>
+        <w:t>; it divides work between participants to achieve a cumulative result. The word crowdsourcing itself is a portmanteau of crowd and outsourcing, a</w:t>
+      </w:r>
+      <w:r>
+        <w:rPr>
+          <w:lang w:val="en-US"/>
+        </w:rPr>
+        <w:t>nd was coined in 2006.</w:t>
+      </w:r>
+      <w:r>
+        <w:rPr>
+          <w:lang w:val="en-US"/>
+        </w:rPr>
+        <w:t xml:space="preserve"> As a mode of sourcing, crowdsourcing existed prior to the </w:t>
+      </w:r>
+      <w:r>
+        <w:rPr>
+          <w:lang w:val="en-US"/>
+        </w:rPr>
+        <w:t>digital age (i.e. "offline").</w:t>
+      </w:r>
+    </w:p>
+    <w:p>
+      <w:pPr>
+        <w:pStyle w:val="1Nadpis"/>
         <w:jc w:val="both"/>
         <w:rPr>
           <w:lang w:val="en-US"/>
         </w:rPr>
       </w:pPr>
-      <w:bookmarkStart w:id="11" w:name="_Toc21178479"/>
-      <w:r>
-        <w:rPr>
-          <w:lang w:val="en-US"/>
-        </w:rPr>
-        <w:t>BlazingText</w:t>
+      <w:bookmarkStart w:id="11" w:name="_Toc21789629"/>
+      <w:r>
+        <w:rPr>
+          <w:lang w:val="en-US"/>
+        </w:rPr>
+        <w:t>Algorithms one by one</w:t>
       </w:r>
       <w:bookmarkEnd w:id="11"/>
     </w:p>
     <w:p>
       <w:pPr>
-        <w:jc w:val="both"/>
-        <w:rPr>
-          <w:lang w:val="en-US"/>
-        </w:rPr>
-      </w:pPr>
-      <w:r>
-        <w:rPr>
-          <w:lang w:val="en-US"/>
-        </w:rPr>
-        <w:t>sentiment analysis, named entity recognition, machine translation, etc. Text classification is an important task for applications that perform web searches, information retrieval, ranking, and document classification.</w:t>
-      </w:r>
-    </w:p>
-    <w:p>
-      <w:pPr>
-        <w:jc w:val="both"/>
-        <w:rPr>
-          <w:lang w:val="en-US"/>
-        </w:rPr>
-      </w:pPr>
-      <w:r>
-        <w:rPr>
-          <w:lang w:val="en-US"/>
-        </w:rPr>
-        <w:t>The hyperparameters for the BlazingText algorithm depend on which mode you use: Word2Vec (unsupervised) and Text Classification (supervised).</w:t>
-      </w:r>
-    </w:p>
-    <w:p>
-      <w:pPr>
         <w:pStyle w:val="2Nadpis"/>
         <w:jc w:val="both"/>
         <w:rPr>
           <w:lang w:val="en-US"/>
         </w:rPr>
       </w:pPr>
-      <w:bookmarkStart w:id="12" w:name="_Toc21178480"/>
-      <w:r>
-        <w:rPr>
-          <w:lang w:val="en-US"/>
-        </w:rPr>
-        <w:t>DeepAR Forecasting</w:t>
+      <w:bookmarkStart w:id="12" w:name="_Toc21789630"/>
+      <w:r>
+        <w:rPr>
+          <w:lang w:val="en-US"/>
+        </w:rPr>
+        <w:t>BlazingText</w:t>
       </w:r>
       <w:bookmarkEnd w:id="12"/>
     </w:p>
@@ -3767,30 +3912,21 @@
         <w:rPr>
           <w:lang w:val="en-US"/>
         </w:rPr>
-        <w:t>The Amazon SageMaker DeepAR forecasting algorithm is a supervised learning algorithm for forecasting scalar (one-dimensional) time series using recurrent neural networks (RNN). Classical forecasting methods, such as autoregressive integrated moving average (ARIMA) or exponential smoothing (ETS), fit a single model to each individual time series. They then use that model to extrapolate the time series into the future.</w:t>
+        <w:t>sentiment analysis, named entity recognition, machine translation, etc. Text classification is an important task for applications that perform web searches, information retrieval, ranking, and document classification.</w:t>
       </w:r>
     </w:p>
     <w:p>
       <w:pPr>
         <w:jc w:val="both"/>
         <w:rPr>
-          <w:b/>
-          <w:lang w:val="en-US"/>
-        </w:rPr>
-      </w:pPr>
-      <w:r>
-        <w:rPr>
-          <w:b/>
-          <w:lang w:val="en-US"/>
-        </w:rPr>
-        <w:t xml:space="preserve">RMSE – </w:t>
-      </w:r>
-      <w:r>
-        <w:rPr>
-          <w:b/>
-          <w:lang w:val="en-US"/>
-        </w:rPr>
-        <w:t>root mean square error</w:t>
+          <w:lang w:val="en-US"/>
+        </w:rPr>
+      </w:pPr>
+      <w:r>
+        <w:rPr>
+          <w:lang w:val="en-US"/>
+        </w:rPr>
+        <w:t>The hyperparameters for the BlazingText algorithm depend on which mode you use: Word2Vec (unsupervised) and Text Classification (supervised).</w:t>
       </w:r>
     </w:p>
     <w:p>
@@ -3801,12 +3937,12 @@
           <w:lang w:val="en-US"/>
         </w:rPr>
       </w:pPr>
-      <w:bookmarkStart w:id="13" w:name="_Toc21178481"/>
-      <w:r>
-        <w:rPr>
-          <w:lang w:val="en-US"/>
-        </w:rPr>
-        <w:t>Factorization Machines</w:t>
+      <w:bookmarkStart w:id="13" w:name="_Toc21789631"/>
+      <w:r>
+        <w:rPr>
+          <w:lang w:val="en-US"/>
+        </w:rPr>
+        <w:t>DeepAR Forecasting</w:t>
       </w:r>
       <w:bookmarkEnd w:id="13"/>
     </w:p>
@@ -3821,205 +3957,242 @@
         <w:rPr>
           <w:lang w:val="en-US"/>
         </w:rPr>
-        <w:t>A factorization machine is a general-purpose supervised learning algorithm that you can use for both classification and regression tasks. It is an extension of a linear model that is designed to capture interactions between features within high dimensional sparse datasets economically. For example, in a click prediction system, the factorization machine model can capture click rate patterns observed when ads from a certain ad-category are placed on pages from a certain page-category. Factorization machines are a good choice for tasks dealing with high dimensional sparse datasets, such as click prediction and item recommendation.</w:t>
+        <w:t>The Amazon SageMaker DeepAR forecasting algorithm is a supervised learning algorithm for forecasting scalar (one-dimensional) time series using recurrent neural networks (RNN). Classical forecasting methods, such as autoregressive integrated moving average (ARIMA) or exponential smoothing (ETS), fit a single model to each individual time series. They then use that model to extrapolate the time series into the future.</w:t>
       </w:r>
     </w:p>
     <w:p>
       <w:pPr>
         <w:jc w:val="both"/>
         <w:rPr>
-          <w:lang w:val="en-US"/>
-        </w:rPr>
-      </w:pPr>
-      <w:r>
-        <w:rPr>
-          <w:lang w:val="en-US"/>
-        </w:rPr>
-        <w:t xml:space="preserve">The Amazon SageMaker implementation of factorization machines considers only </w:t>
-      </w:r>
-      <w:r>
-        <w:rPr>
           <w:b/>
           <w:lang w:val="en-US"/>
         </w:rPr>
-        <w:t>pair-wise</w:t>
-      </w:r>
-      <w:r>
-        <w:rPr>
-          <w:lang w:val="en-US"/>
-        </w:rPr>
-        <w:t xml:space="preserve"> (2nd order) </w:t>
-      </w:r>
+      </w:pPr>
       <w:r>
         <w:rPr>
           <w:b/>
           <w:lang w:val="en-US"/>
         </w:rPr>
-        <w:t>interactions</w:t>
-      </w:r>
-      <w:r>
-        <w:rPr>
-          <w:lang w:val="en-US"/>
-        </w:rPr>
-        <w:t xml:space="preserve"> </w:t>
+        <w:t xml:space="preserve">RMSE – </w:t>
       </w:r>
       <w:r>
         <w:rPr>
           <w:b/>
           <w:lang w:val="en-US"/>
         </w:rPr>
-        <w:t>between</w:t>
-      </w:r>
-      <w:r>
-        <w:rPr>
-          <w:lang w:val="en-US"/>
-        </w:rPr>
-        <w:t xml:space="preserve"> </w:t>
-      </w:r>
-      <w:r>
-        <w:rPr>
-          <w:b/>
-          <w:lang w:val="en-US"/>
-        </w:rPr>
-        <w:t>features</w:t>
-      </w:r>
-      <w:r>
-        <w:rPr>
-          <w:lang w:val="en-US"/>
-        </w:rPr>
-        <w:t>.</w:t>
+        <w:t>root mean square error</w:t>
       </w:r>
     </w:p>
     <w:p>
       <w:pPr>
-        <w:ind w:firstLine="708"/>
-        <w:jc w:val="both"/>
-        <w:rPr>
-          <w:lang w:val="en-US"/>
-        </w:rPr>
-      </w:pPr>
-      <w:r>
-        <w:rPr>
-          <w:lang w:val="en-US"/>
-        </w:rPr>
-        <w:t>A</w:t>
-      </w:r>
-      <w:r>
-        <w:rPr>
-          <w:lang w:val="en-US"/>
-        </w:rPr>
-        <w:t>re a new model cla</w:t>
-      </w:r>
-      <w:r>
-        <w:rPr>
-          <w:lang w:val="en-US"/>
-        </w:rPr>
-        <w:t xml:space="preserve">ss that combines the advantages </w:t>
-      </w:r>
-      <w:r>
-        <w:rPr>
-          <w:lang w:val="en-US"/>
-        </w:rPr>
-        <w:t>of Support Vector Machines (</w:t>
-      </w:r>
-      <w:r>
-        <w:rPr>
-          <w:lang w:val="en-US"/>
-        </w:rPr>
-        <w:t xml:space="preserve">SVM) with factorization models </w:t>
-      </w:r>
-      <w:r>
-        <w:rPr>
-          <w:lang w:val="en-US"/>
-        </w:rPr>
-        <w:t>Like SVMs, FMs are a gen</w:t>
-      </w:r>
-      <w:r>
-        <w:rPr>
-          <w:lang w:val="en-US"/>
-        </w:rPr>
-        <w:t xml:space="preserve">eral predictor working with any </w:t>
-      </w:r>
-      <w:r>
-        <w:rPr>
-          <w:lang w:val="en-US"/>
-        </w:rPr>
-        <w:t xml:space="preserve">real valued feature vector. In </w:t>
-      </w:r>
-      <w:r>
-        <w:rPr>
-          <w:lang w:val="en-US"/>
-        </w:rPr>
-        <w:t xml:space="preserve">contrast to SVMs, FMs model all </w:t>
-      </w:r>
-      <w:r>
-        <w:rPr>
-          <w:lang w:val="en-US"/>
-        </w:rPr>
-        <w:t>interactions between variables using factorized parameters. Thus</w:t>
-      </w:r>
-      <w:r>
-        <w:rPr>
-          <w:lang w:val="en-US"/>
-        </w:rPr>
-        <w:t xml:space="preserve"> </w:t>
-      </w:r>
-      <w:r>
-        <w:rPr>
-          <w:lang w:val="en-US"/>
-        </w:rPr>
-        <w:t>they are able to estimate interact</w:t>
-      </w:r>
-      <w:r>
-        <w:rPr>
-          <w:lang w:val="en-US"/>
-        </w:rPr>
-        <w:t xml:space="preserve">ions even in problems with huge </w:t>
-      </w:r>
-      <w:r>
-        <w:rPr>
-          <w:lang w:val="en-US"/>
-        </w:rPr>
-        <w:t>sparsity (like recommender systems) where SVMs fail</w:t>
-      </w:r>
-      <w:r>
-        <w:rPr>
-          <w:lang w:val="en-US"/>
-        </w:rPr>
-        <w:t>.</w:t>
-      </w:r>
-    </w:p>
-    <w:p>
-      <w:pPr>
         <w:pStyle w:val="2Nadpis"/>
         <w:jc w:val="both"/>
         <w:rPr>
           <w:lang w:val="en-US"/>
         </w:rPr>
       </w:pPr>
-      <w:bookmarkStart w:id="14" w:name="_Toc21178482"/>
-      <w:r>
-        <w:rPr>
-          <w:lang w:val="en-US"/>
-        </w:rPr>
-        <w:t>Image Classsification</w:t>
+      <w:bookmarkStart w:id="14" w:name="_Toc21789632"/>
+      <w:r>
+        <w:rPr>
+          <w:lang w:val="en-US"/>
+        </w:rPr>
+        <w:t>Factorization Machines</w:t>
       </w:r>
       <w:bookmarkEnd w:id="14"/>
     </w:p>
     <w:p>
       <w:pPr>
+        <w:jc w:val="both"/>
+        <w:rPr>
+          <w:lang w:val="en-US"/>
+        </w:rPr>
+      </w:pPr>
+      <w:r>
+        <w:rPr>
+          <w:lang w:val="en-US"/>
+        </w:rPr>
+        <w:t>A factorization machine is a general-purpose supervised learning algorithm that you can use for both classification and regression tasks. It is an extension of a linear model that is designed to capture interactions between features within high dimensional sparse datasets economically. For example, in a click prediction system, the factorization machine model can capture click rate patterns observed when ads from a certain ad-category are placed on pages from a certain page-category. Factorization machines are a good choice for tasks dealing with high dimensional sparse datasets, such as click prediction and item recommendation.</w:t>
+      </w:r>
+    </w:p>
+    <w:p>
+      <w:pPr>
+        <w:jc w:val="both"/>
+        <w:rPr>
+          <w:lang w:val="en-US"/>
+        </w:rPr>
+      </w:pPr>
+      <w:r>
+        <w:rPr>
+          <w:lang w:val="en-US"/>
+        </w:rPr>
+        <w:t xml:space="preserve">The Amazon SageMaker implementation of factorization machines considers only </w:t>
+      </w:r>
+      <w:r>
+        <w:rPr>
+          <w:b/>
+          <w:lang w:val="en-US"/>
+        </w:rPr>
+        <w:t>pair-wise</w:t>
+      </w:r>
+      <w:r>
+        <w:rPr>
+          <w:lang w:val="en-US"/>
+        </w:rPr>
+        <w:t xml:space="preserve"> (2nd order) </w:t>
+      </w:r>
+      <w:r>
+        <w:rPr>
+          <w:b/>
+          <w:lang w:val="en-US"/>
+        </w:rPr>
+        <w:t>interactions</w:t>
+      </w:r>
+      <w:r>
+        <w:rPr>
+          <w:lang w:val="en-US"/>
+        </w:rPr>
+        <w:t xml:space="preserve"> </w:t>
+      </w:r>
+      <w:r>
+        <w:rPr>
+          <w:b/>
+          <w:lang w:val="en-US"/>
+        </w:rPr>
+        <w:t>between</w:t>
+      </w:r>
+      <w:r>
+        <w:rPr>
+          <w:lang w:val="en-US"/>
+        </w:rPr>
+        <w:t xml:space="preserve"> </w:t>
+      </w:r>
+      <w:r>
+        <w:rPr>
+          <w:b/>
+          <w:lang w:val="en-US"/>
+        </w:rPr>
+        <w:t>features</w:t>
+      </w:r>
+      <w:r>
+        <w:rPr>
+          <w:lang w:val="en-US"/>
+        </w:rPr>
+        <w:t>.</w:t>
+      </w:r>
+    </w:p>
+    <w:p>
+      <w:pPr>
+        <w:ind w:firstLine="708"/>
+        <w:jc w:val="both"/>
+        <w:rPr>
+          <w:lang w:val="en-US"/>
+        </w:rPr>
+      </w:pPr>
+      <w:r>
+        <w:rPr>
+          <w:lang w:val="en-US"/>
+        </w:rPr>
+        <w:t>A</w:t>
+      </w:r>
+      <w:r>
+        <w:rPr>
+          <w:lang w:val="en-US"/>
+        </w:rPr>
+        <w:t>re a new model cla</w:t>
+      </w:r>
+      <w:r>
+        <w:rPr>
+          <w:lang w:val="en-US"/>
+        </w:rPr>
+        <w:t xml:space="preserve">ss that combines the advantages </w:t>
+      </w:r>
+      <w:r>
+        <w:rPr>
+          <w:lang w:val="en-US"/>
+        </w:rPr>
+        <w:t>of Support Vector Machines (</w:t>
+      </w:r>
+      <w:r>
+        <w:rPr>
+          <w:lang w:val="en-US"/>
+        </w:rPr>
+        <w:t xml:space="preserve">SVM) with factorization models </w:t>
+      </w:r>
+      <w:r>
+        <w:rPr>
+          <w:lang w:val="en-US"/>
+        </w:rPr>
+        <w:t>Like SVMs, FMs are a gen</w:t>
+      </w:r>
+      <w:r>
+        <w:rPr>
+          <w:lang w:val="en-US"/>
+        </w:rPr>
+        <w:t xml:space="preserve">eral predictor working with any </w:t>
+      </w:r>
+      <w:r>
+        <w:rPr>
+          <w:lang w:val="en-US"/>
+        </w:rPr>
+        <w:t xml:space="preserve">real valued feature vector. In </w:t>
+      </w:r>
+      <w:r>
+        <w:rPr>
+          <w:lang w:val="en-US"/>
+        </w:rPr>
+        <w:t xml:space="preserve">contrast to SVMs, FMs model all </w:t>
+      </w:r>
+      <w:r>
+        <w:rPr>
+          <w:lang w:val="en-US"/>
+        </w:rPr>
+        <w:t>interactions between variables using factorized parameters. Thus</w:t>
+      </w:r>
+      <w:r>
+        <w:rPr>
+          <w:lang w:val="en-US"/>
+        </w:rPr>
+        <w:t xml:space="preserve"> </w:t>
+      </w:r>
+      <w:r>
+        <w:rPr>
+          <w:lang w:val="en-US"/>
+        </w:rPr>
+        <w:t>they are able to estimate interact</w:t>
+      </w:r>
+      <w:r>
+        <w:rPr>
+          <w:lang w:val="en-US"/>
+        </w:rPr>
+        <w:t xml:space="preserve">ions even in problems with huge </w:t>
+      </w:r>
+      <w:r>
+        <w:rPr>
+          <w:lang w:val="en-US"/>
+        </w:rPr>
+        <w:t>sparsity (like recommender systems) where SVMs fail</w:t>
+      </w:r>
+      <w:r>
+        <w:rPr>
+          <w:lang w:val="en-US"/>
+        </w:rPr>
+        <w:t>.</w:t>
+      </w:r>
+    </w:p>
+    <w:p>
+      <w:pPr>
         <w:pStyle w:val="2Nadpis"/>
         <w:jc w:val="both"/>
         <w:rPr>
           <w:lang w:val="en-US"/>
         </w:rPr>
       </w:pPr>
-      <w:bookmarkStart w:id="15" w:name="_Toc21178483"/>
-      <w:r>
-        <w:rPr>
-          <w:lang w:val="en-US"/>
-        </w:rPr>
-        <w:t>IP Insights</w:t>
+      <w:bookmarkStart w:id="15" w:name="_Toc21789633"/>
+      <w:r>
+        <w:rPr>
+          <w:lang w:val="en-US"/>
+        </w:rPr>
+        <w:t>Image Classsification</w:t>
       </w:r>
       <w:bookmarkEnd w:id="15"/>
     </w:p>
@@ -4031,95 +4204,82 @@
           <w:lang w:val="en-US"/>
         </w:rPr>
       </w:pPr>
-      <w:bookmarkStart w:id="16" w:name="_Toc21178484"/>
-      <w:r>
-        <w:rPr>
-          <w:lang w:val="en-US"/>
-        </w:rPr>
-        <w:t>k-means</w:t>
+      <w:bookmarkStart w:id="16" w:name="_Toc21789634"/>
+      <w:r>
+        <w:rPr>
+          <w:lang w:val="en-US"/>
+        </w:rPr>
+        <w:t>IP Insights</w:t>
       </w:r>
       <w:bookmarkEnd w:id="16"/>
     </w:p>
     <w:p>
       <w:pPr>
-        <w:rPr>
-          <w:lang w:val="en-US"/>
-        </w:rPr>
-      </w:pPr>
-      <w:r>
-        <w:rPr>
-          <w:lang w:val="en-US"/>
-        </w:rPr>
-        <w:t>K-means is an unsupervised learning algorithm. It attempts to find discrete groupings within data, where members of a group are as similar as possible to one another and as different as possible from members of other groups. You define the attributes that you want the algorithm to use to determine similarity.</w:t>
-      </w:r>
-    </w:p>
-    <w:p>
-      <w:pPr>
         <w:pStyle w:val="2Nadpis"/>
         <w:jc w:val="both"/>
         <w:rPr>
           <w:lang w:val="en-US"/>
         </w:rPr>
       </w:pPr>
-      <w:bookmarkStart w:id="17" w:name="_Toc21178485"/>
-      <w:r>
-        <w:rPr>
-          <w:lang w:val="en-US"/>
-        </w:rPr>
-        <w:t>k-NN</w:t>
+      <w:bookmarkStart w:id="17" w:name="_Toc21789635"/>
+      <w:r>
+        <w:rPr>
+          <w:lang w:val="en-US"/>
+        </w:rPr>
+        <w:t>k-means</w:t>
       </w:r>
       <w:bookmarkEnd w:id="17"/>
     </w:p>
     <w:p>
       <w:pPr>
+        <w:rPr>
+          <w:lang w:val="en-US"/>
+        </w:rPr>
+      </w:pPr>
+      <w:r>
+        <w:rPr>
+          <w:lang w:val="en-US"/>
+        </w:rPr>
+        <w:t>K-means is an unsupervised learning algorithm. It attempts to find discrete groupings within data, where members of a group are as similar as possible to one another and as different as possible from members of other groups. You define the attributes that you want the algorithm to use to determine similarity.</w:t>
+      </w:r>
+    </w:p>
+    <w:p>
+      <w:pPr>
         <w:pStyle w:val="2Nadpis"/>
         <w:jc w:val="both"/>
         <w:rPr>
           <w:lang w:val="en-US"/>
         </w:rPr>
       </w:pPr>
-      <w:bookmarkStart w:id="18" w:name="_Toc21178486"/>
-      <w:r>
-        <w:rPr>
-          <w:lang w:val="en-US"/>
-        </w:rPr>
-        <w:t>LDA</w:t>
+      <w:bookmarkStart w:id="18" w:name="_Toc21789636"/>
+      <w:r>
+        <w:rPr>
+          <w:lang w:val="en-US"/>
+        </w:rPr>
+        <w:t>k-NN</w:t>
       </w:r>
       <w:bookmarkEnd w:id="18"/>
-      <w:r>
-        <w:rPr>
-          <w:lang w:val="en-US"/>
-        </w:rPr>
-        <w:t xml:space="preserve"> – Latent Dirichlet Allocation</w:t>
-      </w:r>
     </w:p>
     <w:p>
       <w:pPr>
-        <w:rPr>
-          <w:lang w:val="en-US"/>
-        </w:rPr>
-      </w:pPr>
-      <w:r>
-        <w:rPr>
-          <w:lang w:val="en-US"/>
-        </w:rPr>
-        <w:t>Unsupervised. Most commonly used to discover a user-specified number of topic shared by documents within a text corpus.</w:t>
-      </w:r>
-    </w:p>
-    <w:p>
-      <w:pPr>
         <w:pStyle w:val="2Nadpis"/>
         <w:jc w:val="both"/>
         <w:rPr>
           <w:lang w:val="en-US"/>
         </w:rPr>
       </w:pPr>
-      <w:bookmarkStart w:id="19" w:name="_Toc21178487"/>
-      <w:r>
-        <w:rPr>
-          <w:lang w:val="en-US"/>
-        </w:rPr>
-        <w:t>Neural Topic Model</w:t>
+      <w:bookmarkStart w:id="19" w:name="_Toc21789637"/>
+      <w:r>
+        <w:rPr>
+          <w:lang w:val="en-US"/>
+        </w:rPr>
+        <w:t>LDA</w:t>
+      </w:r>
+      <w:r>
+        <w:rPr>
+          <w:lang w:val="en-US"/>
+        </w:rPr>
+        <w:t xml:space="preserve"> – Latent Dirichlet Allocation</w:t>
       </w:r>
       <w:bookmarkEnd w:id="19"/>
     </w:p>
@@ -4133,7 +4293,7 @@
         <w:rPr>
           <w:lang w:val="en-US"/>
         </w:rPr>
-        <w:t>Unsupervised. Used to organize a corpus of documents into topics that contain word groupings based on their statistical distribution. Topic modelling can be used to classify or summarize documents based on the topic detected or to retrieve information or recommend content based on topic similarities.</w:t>
+        <w:t>Unsupervised. Most commonly used to discover a user-specified number of topic shared by documents within a text corpus.</w:t>
       </w:r>
     </w:p>
     <w:p>
@@ -4144,12 +4304,75 @@
           <w:lang w:val="en-US"/>
         </w:rPr>
       </w:pPr>
-      <w:bookmarkStart w:id="20" w:name="_Toc21178488"/>
-      <w:r>
-        <w:rPr>
-          <w:lang w:val="en-US"/>
-        </w:rPr>
-        <w:t>Object2Vec</w:t>
+      <w:bookmarkStart w:id="20" w:name="_Toc21789638"/>
+      <w:r>
+        <w:rPr>
+          <w:noProof/>
+          <w:lang w:val="en-US"/>
+        </w:rPr>
+        <w:drawing>
+          <wp:anchor distT="0" distB="0" distL="114300" distR="114300" simplePos="0" relativeHeight="251658240" behindDoc="1" locked="0" layoutInCell="1" allowOverlap="1" wp14:anchorId="459A04B5" wp14:editId="352F681F">
+            <wp:simplePos x="0" y="0"/>
+            <wp:positionH relativeFrom="column">
+              <wp:posOffset>2775585</wp:posOffset>
+            </wp:positionH>
+            <wp:positionV relativeFrom="paragraph">
+              <wp:posOffset>239395</wp:posOffset>
+            </wp:positionV>
+            <wp:extent cx="3326606" cy="2095500"/>
+            <wp:effectExtent l="0" t="0" r="7620" b="0"/>
+            <wp:wrapTight wrapText="bothSides">
+              <wp:wrapPolygon edited="0">
+                <wp:start x="0" y="0"/>
+                <wp:lineTo x="0" y="21404"/>
+                <wp:lineTo x="21526" y="21404"/>
+                <wp:lineTo x="21526" y="0"/>
+                <wp:lineTo x="0" y="0"/>
+              </wp:wrapPolygon>
+            </wp:wrapTight>
+            <wp:docPr id="1" name="Picture 1"/>
+            <wp:cNvGraphicFramePr>
+              <a:graphicFrameLocks xmlns:a="http://schemas.openxmlformats.org/drawingml/2006/main" noChangeAspect="1"/>
+            </wp:cNvGraphicFramePr>
+            <a:graphic xmlns:a="http://schemas.openxmlformats.org/drawingml/2006/main">
+              <a:graphicData uri="http://schemas.openxmlformats.org/drawingml/2006/picture">
+                <pic:pic xmlns:pic="http://schemas.openxmlformats.org/drawingml/2006/picture">
+                  <pic:nvPicPr>
+                    <pic:cNvPr id="1" name=""/>
+                    <pic:cNvPicPr/>
+                  </pic:nvPicPr>
+                  <pic:blipFill>
+                    <a:blip r:embed="rId10">
+                      <a:extLst>
+                        <a:ext uri="{28A0092B-C50C-407E-A947-70E740481C1C}">
+                          <a14:useLocalDpi xmlns:a14="http://schemas.microsoft.com/office/drawing/2010/main" val="0"/>
+                        </a:ext>
+                      </a:extLst>
+                    </a:blip>
+                    <a:stretch>
+                      <a:fillRect/>
+                    </a:stretch>
+                  </pic:blipFill>
+                  <pic:spPr>
+                    <a:xfrm>
+                      <a:off x="0" y="0"/>
+                      <a:ext cx="3326606" cy="2095500"/>
+                    </a:xfrm>
+                    <a:prstGeom prst="rect">
+                      <a:avLst/>
+                    </a:prstGeom>
+                  </pic:spPr>
+                </pic:pic>
+              </a:graphicData>
+            </a:graphic>
+          </wp:anchor>
+        </w:drawing>
+      </w:r>
+      <w:r>
+        <w:rPr>
+          <w:lang w:val="en-US"/>
+        </w:rPr>
+        <w:t>Neural Topic Model</w:t>
       </w:r>
       <w:bookmarkEnd w:id="20"/>
     </w:p>
@@ -4163,146 +4386,132 @@
         <w:rPr>
           <w:lang w:val="en-US"/>
         </w:rPr>
-        <w:t>Object2Vec generalizes the well-known Word2Vec embedding technique for words that is optimized in the Amazon SageMaker BlazingText Algorithm</w:t>
-      </w:r>
-    </w:p>
-    <w:p>
-      <w:pPr>
-        <w:pStyle w:val="2Nadpis"/>
-        <w:jc w:val="both"/>
-        <w:rPr>
-          <w:lang w:val="en-US"/>
-        </w:rPr>
-      </w:pPr>
-      <w:bookmarkStart w:id="21" w:name="_Toc21178489"/>
-      <w:r>
-        <w:rPr>
-          <w:lang w:val="en-US"/>
-        </w:rPr>
-        <w:t>Object Detection</w:t>
-      </w:r>
+        <w:t>Unsupervised. Used to organize a corpus of documents into topics that contain word groupings based on their statistical distribution. Topic modelling can be used to classify or summarize documents based on the topic detected or to retrieve information or recommend content based on topic similarities.</w:t>
+      </w:r>
+      <w:bookmarkStart w:id="21" w:name="_GoBack"/>
       <w:bookmarkEnd w:id="21"/>
     </w:p>
     <w:p>
       <w:pPr>
+        <w:rPr>
+          <w:lang w:val="en-US"/>
+        </w:rPr>
+      </w:pPr>
+    </w:p>
+    <w:p>
+      <w:pPr>
         <w:pStyle w:val="2Nadpis"/>
         <w:jc w:val="both"/>
         <w:rPr>
           <w:lang w:val="en-US"/>
         </w:rPr>
       </w:pPr>
-      <w:bookmarkStart w:id="22" w:name="_Toc21178490"/>
-      <w:r>
-        <w:rPr>
-          <w:lang w:val="en-US"/>
-        </w:rPr>
-        <w:t>PCA</w:t>
+      <w:bookmarkStart w:id="22" w:name="_Toc21789639"/>
+      <w:r>
+        <w:rPr>
+          <w:lang w:val="en-US"/>
+        </w:rPr>
+        <w:t>Object2Vec</w:t>
       </w:r>
       <w:bookmarkEnd w:id="22"/>
     </w:p>
     <w:p>
       <w:pPr>
+        <w:rPr>
+          <w:lang w:val="en-US"/>
+        </w:rPr>
+      </w:pPr>
+      <w:r>
+        <w:rPr>
+          <w:lang w:val="en-US"/>
+        </w:rPr>
+        <w:t>Object2Vec generalizes the well-known Word2Vec embedding technique for words that is optimized in the Amazon SageMaker BlazingText Algorithm</w:t>
+      </w:r>
+    </w:p>
+    <w:p>
+      <w:pPr>
         <w:pStyle w:val="2Nadpis"/>
         <w:jc w:val="both"/>
         <w:rPr>
           <w:lang w:val="en-US"/>
         </w:rPr>
       </w:pPr>
-      <w:bookmarkStart w:id="23" w:name="_Toc21178491"/>
-      <w:r>
-        <w:rPr>
-          <w:lang w:val="en-US"/>
-        </w:rPr>
-        <w:t>RFC</w:t>
+      <w:bookmarkStart w:id="23" w:name="_Toc21789640"/>
+      <w:r>
+        <w:rPr>
+          <w:lang w:val="en-US"/>
+        </w:rPr>
+        <w:t>Object Detection</w:t>
       </w:r>
       <w:bookmarkEnd w:id="23"/>
     </w:p>
     <w:p>
       <w:pPr>
-        <w:rPr>
-          <w:lang w:val="en-US"/>
-        </w:rPr>
-      </w:pPr>
-      <w:r>
-        <w:rPr>
-          <w:lang w:val="en-US"/>
-        </w:rPr>
-        <w:t>D</w:t>
-      </w:r>
-      <w:r>
-        <w:rPr>
-          <w:lang w:val="en-US"/>
-        </w:rPr>
-        <w:t>etecting anomalous data points within a data set.</w:t>
-      </w:r>
-    </w:p>
-    <w:p>
-      <w:pPr>
         <w:pStyle w:val="2Nadpis"/>
         <w:jc w:val="both"/>
         <w:rPr>
           <w:lang w:val="en-US"/>
         </w:rPr>
       </w:pPr>
-      <w:bookmarkStart w:id="24" w:name="_Toc21178492"/>
-      <w:r>
-        <w:rPr>
-          <w:lang w:val="en-US"/>
-        </w:rPr>
-        <w:t>Semantic Segmentation</w:t>
+      <w:bookmarkStart w:id="24" w:name="_Toc21789641"/>
+      <w:r>
+        <w:rPr>
+          <w:lang w:val="en-US"/>
+        </w:rPr>
+        <w:t>PCA</w:t>
       </w:r>
       <w:bookmarkEnd w:id="24"/>
     </w:p>
     <w:p>
       <w:pPr>
-        <w:rPr>
-          <w:lang w:val="en-US"/>
-        </w:rPr>
-      </w:pPr>
-      <w:r>
-        <w:rPr>
-          <w:lang w:val="en-US"/>
-        </w:rPr>
-        <w:t>P</w:t>
-      </w:r>
-      <w:r>
-        <w:rPr>
-          <w:lang w:val="en-US"/>
-        </w:rPr>
-        <w:t>rovides a fine-grained, pixel-level approach to developing computer vision applications. It tags every pixel in an image with a class label from a predefined set of classes. Tagging is fundamental for understanding scenes, which is critical to an increasing number of computer vision applications, such as self-driving vehicles, medical imaging diagnostics, and robot sensing.</w:t>
-      </w:r>
-    </w:p>
-    <w:p>
-      <w:pPr>
         <w:pStyle w:val="2Nadpis"/>
         <w:jc w:val="both"/>
         <w:rPr>
           <w:lang w:val="en-US"/>
         </w:rPr>
       </w:pPr>
-      <w:bookmarkStart w:id="25" w:name="_Toc21178493"/>
-      <w:r>
-        <w:rPr>
-          <w:lang w:val="en-US"/>
-        </w:rPr>
-        <w:t>Seq2Seq modelling</w:t>
+      <w:bookmarkStart w:id="25" w:name="_Toc21789642"/>
+      <w:r>
+        <w:rPr>
+          <w:lang w:val="en-US"/>
+        </w:rPr>
+        <w:t>RFC</w:t>
       </w:r>
       <w:bookmarkEnd w:id="25"/>
     </w:p>
     <w:p>
       <w:pPr>
+        <w:rPr>
+          <w:lang w:val="en-US"/>
+        </w:rPr>
+      </w:pPr>
+      <w:r>
+        <w:rPr>
+          <w:lang w:val="en-US"/>
+        </w:rPr>
+        <w:t>D</w:t>
+      </w:r>
+      <w:r>
+        <w:rPr>
+          <w:lang w:val="en-US"/>
+        </w:rPr>
+        <w:t>etecting anomalous data points within a data set.</w:t>
+      </w:r>
+    </w:p>
+    <w:p>
+      <w:pPr>
         <w:pStyle w:val="2Nadpis"/>
         <w:jc w:val="both"/>
         <w:rPr>
           <w:lang w:val="en-US"/>
         </w:rPr>
       </w:pPr>
-      <w:bookmarkStart w:id="26" w:name="_Toc21178494"/>
-      <w:r>
-        <w:rPr>
-          <w:lang w:val="en-US"/>
-        </w:rPr>
-        <w:t>XGBoost</w:t>
+      <w:bookmarkStart w:id="26" w:name="_Toc21789643"/>
+      <w:r>
+        <w:rPr>
+          <w:lang w:val="en-US"/>
+        </w:rPr>
+        <w:t>Semantic Segmentation</w:t>
       </w:r>
       <w:bookmarkEnd w:id="26"/>
     </w:p>
@@ -4316,24 +4525,48 @@
         <w:rPr>
           <w:lang w:val="en-US"/>
         </w:rPr>
-        <w:t>Supervised, quantitative analysis (regression)</w:t>
-      </w:r>
-      <w:bookmarkStart w:id="27" w:name="_GoBack"/>
+        <w:t>P</w:t>
+      </w:r>
+      <w:r>
+        <w:rPr>
+          <w:lang w:val="en-US"/>
+        </w:rPr>
+        <w:t>rovides a fine-grained, pixel-level approach to developing computer vision applications. It tags every pixel in an image with a class label from a predefined set of classes. Tagging is fundamental for understanding scenes, which is critical to an increasing number of computer vision applications, such as self-driving vehicles, medical imaging diagnostics, and robot sensing.</w:t>
+      </w:r>
+    </w:p>
+    <w:p>
+      <w:pPr>
+        <w:pStyle w:val="2Nadpis"/>
+        <w:jc w:val="both"/>
+        <w:rPr>
+          <w:lang w:val="en-US"/>
+        </w:rPr>
+      </w:pPr>
+      <w:bookmarkStart w:id="27" w:name="_Toc21789644"/>
+      <w:r>
+        <w:rPr>
+          <w:lang w:val="en-US"/>
+        </w:rPr>
+        <w:t>Seq2Seq modelling</w:t>
+      </w:r>
       <w:bookmarkEnd w:id="27"/>
     </w:p>
     <w:p>
       <w:pPr>
         <w:pStyle w:val="2Nadpis"/>
-        <w:rPr>
-          <w:lang w:val="en-US"/>
-        </w:rPr>
-      </w:pPr>
-      <w:r>
-        <w:rPr>
-          <w:lang w:val="en-US"/>
-        </w:rPr>
-        <w:t>Linear Learner</w:t>
-      </w:r>
+        <w:jc w:val="both"/>
+        <w:rPr>
+          <w:lang w:val="en-US"/>
+        </w:rPr>
+      </w:pPr>
+      <w:bookmarkStart w:id="28" w:name="_Toc21789645"/>
+      <w:r>
+        <w:rPr>
+          <w:lang w:val="en-US"/>
+        </w:rPr>
+        <w:t>XGBoost</w:t>
+      </w:r>
+      <w:bookmarkEnd w:id="28"/>
     </w:p>
     <w:p>
       <w:pPr>
@@ -4350,14 +4583,70 @@
     </w:p>
     <w:p>
       <w:pPr>
-        <w:jc w:val="both"/>
-        <w:rPr>
-          <w:lang w:val="en-US"/>
-        </w:rPr>
-      </w:pPr>
+        <w:pStyle w:val="2Nadpis"/>
+        <w:rPr>
+          <w:lang w:val="en-US"/>
+        </w:rPr>
+      </w:pPr>
+      <w:bookmarkStart w:id="29" w:name="_Toc21789646"/>
+      <w:r>
+        <w:rPr>
+          <w:lang w:val="en-US"/>
+        </w:rPr>
+        <w:t>Linear Learner</w:t>
+      </w:r>
+      <w:bookmarkEnd w:id="29"/>
     </w:p>
     <w:p>
       <w:pPr>
+        <w:rPr>
+          <w:lang w:val="en-US"/>
+        </w:rPr>
+      </w:pPr>
+      <w:r>
+        <w:rPr>
+          <w:lang w:val="en-US"/>
+        </w:rPr>
+        <w:t>Supervised, quantitative analysis (regression)</w:t>
+      </w:r>
+    </w:p>
+    <w:p>
+      <w:pPr>
+        <w:pStyle w:val="2Nadpis"/>
+        <w:rPr>
+          <w:lang w:val="en-US"/>
+        </w:rPr>
+      </w:pPr>
+      <w:r>
+        <w:rPr>
+          <w:lang w:val="en-US"/>
+        </w:rPr>
+        <w:t>RNN – Recurrent Neural Network</w:t>
+      </w:r>
+    </w:p>
+    <w:p>
+      <w:pPr>
+        <w:rPr>
+          <w:lang w:val="en-US"/>
+        </w:rPr>
+      </w:pPr>
+      <w:r>
+        <w:rPr>
+          <w:lang w:val="en-US"/>
+        </w:rPr>
+        <w:t>Can be used for sentiment analysis.</w:t>
+      </w:r>
+    </w:p>
+    <w:p>
+      <w:pPr>
+        <w:jc w:val="both"/>
+        <w:rPr>
+          <w:lang w:val="en-US"/>
+        </w:rPr>
+      </w:pPr>
+    </w:p>
+    <w:p>
+      <w:pPr>
         <w:jc w:val="both"/>
         <w:rPr>
           <w:lang w:val="en-US"/>
@@ -4365,8 +4654,8 @@
       </w:pPr>
     </w:p>
     <w:sectPr>
-      <w:headerReference w:type="default" r:id="rId10"/>
-      <w:footerReference w:type="default" r:id="rId11"/>
+      <w:headerReference w:type="default" r:id="rId11"/>
+      <w:footerReference w:type="default" r:id="rId12"/>
       <w:pgSz w:w="11906" w:h="16838"/>
       <w:pgMar w:top="1418" w:right="1418" w:bottom="1418" w:left="1701" w:header="709" w:footer="709" w:gutter="0"/>
       <w:cols w:space="708"/>
@@ -4479,7 +4768,7 @@
                 </wp:anchor>
               </w:drawing>
             </mc:Choice>
-            <mc:Fallback xmlns:w16se="http://schemas.microsoft.com/office/word/2015/wordml/symex" xmlns:w16cid="http://schemas.microsoft.com/office/word/2016/wordml/cid" xmlns:am3d="http://schemas.microsoft.com/office/drawing/2017/model3d" xmlns:aink="http://schemas.microsoft.com/office/drawing/2016/ink" xmlns:cx8="http://schemas.microsoft.com/office/drawing/2016/5/14/chartex" xmlns:cx7="http://schemas.microsoft.com/office/drawing/2016/5/13/chartex" xmlns:cx6="http://schemas.microsoft.com/office/drawing/2016/5/12/chartex" xmlns:cx5="http://schemas.microsoft.com/office/drawing/2016/5/11/chartex" xmlns:cx4="http://schemas.microsoft.com/office/drawing/2016/5/10/chartex" xmlns:cx3="http://schemas.microsoft.com/office/drawing/2016/5/9/chartex" xmlns:cx2="http://schemas.microsoft.com/office/drawing/2015/10/21/chartex" xmlns:cx1="http://schemas.microsoft.com/office/drawing/2015/9/8/chartex" xmlns:cx="http://schemas.microsoft.com/office/drawing/2014/chartex">
+            <mc:Fallback xmlns:cx="http://schemas.microsoft.com/office/drawing/2014/chartex" xmlns:cx1="http://schemas.microsoft.com/office/drawing/2015/9/8/chartex" xmlns:cx2="http://schemas.microsoft.com/office/drawing/2015/10/21/chartex" xmlns:cx3="http://schemas.microsoft.com/office/drawing/2016/5/9/chartex" xmlns:cx4="http://schemas.microsoft.com/office/drawing/2016/5/10/chartex" xmlns:cx5="http://schemas.microsoft.com/office/drawing/2016/5/11/chartex" xmlns:cx6="http://schemas.microsoft.com/office/drawing/2016/5/12/chartex" xmlns:cx7="http://schemas.microsoft.com/office/drawing/2016/5/13/chartex" xmlns:cx8="http://schemas.microsoft.com/office/drawing/2016/5/14/chartex" xmlns:aink="http://schemas.microsoft.com/office/drawing/2016/ink" xmlns:am3d="http://schemas.microsoft.com/office/drawing/2017/model3d" xmlns:w16cid="http://schemas.microsoft.com/office/word/2016/wordml/cid" xmlns:w16se="http://schemas.microsoft.com/office/word/2015/wordml/symex">
               <w:pict>
                 <v:line w14:anchorId="4773489F" id="Rovná spojnica 3" o:spid="_x0000_s1026" style="position:absolute;flip:y;z-index:251661312;visibility:visible;mso-wrap-style:square;mso-width-percent:0;mso-height-percent:0;mso-wrap-distance-left:9pt;mso-wrap-distance-top:0;mso-wrap-distance-right:9pt;mso-wrap-distance-bottom:0;mso-position-horizontal:left;mso-position-horizontal-relative:margin;mso-position-vertical:absolute;mso-position-vertical-relative:page;mso-width-percent:0;mso-height-percent:0;mso-width-relative:margin;mso-height-relative:margin" from="0,785.2pt" to="441.85pt,785.2pt" o:gfxdata="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" strokecolor="black [3200]" strokeweight=".5pt">
                   <v:stroke joinstyle="miter"/>
@@ -4605,7 +4894,7 @@
             </wp:anchor>
           </w:drawing>
         </mc:Choice>
-        <mc:Fallback xmlns:w16se="http://schemas.microsoft.com/office/word/2015/wordml/symex" xmlns:w16cid="http://schemas.microsoft.com/office/word/2016/wordml/cid" xmlns:am3d="http://schemas.microsoft.com/office/drawing/2017/model3d" xmlns:aink="http://schemas.microsoft.com/office/drawing/2016/ink" xmlns:cx8="http://schemas.microsoft.com/office/drawing/2016/5/14/chartex" xmlns:cx7="http://schemas.microsoft.com/office/drawing/2016/5/13/chartex" xmlns:cx6="http://schemas.microsoft.com/office/drawing/2016/5/12/chartex" xmlns:cx5="http://schemas.microsoft.com/office/drawing/2016/5/11/chartex" xmlns:cx4="http://schemas.microsoft.com/office/drawing/2016/5/10/chartex" xmlns:cx3="http://schemas.microsoft.com/office/drawing/2016/5/9/chartex" xmlns:cx2="http://schemas.microsoft.com/office/drawing/2015/10/21/chartex" xmlns:cx1="http://schemas.microsoft.com/office/drawing/2015/9/8/chartex" xmlns:cx="http://schemas.microsoft.com/office/drawing/2014/chartex">
+        <mc:Fallback xmlns:cx="http://schemas.microsoft.com/office/drawing/2014/chartex" xmlns:cx1="http://schemas.microsoft.com/office/drawing/2015/9/8/chartex" xmlns:cx2="http://schemas.microsoft.com/office/drawing/2015/10/21/chartex" xmlns:cx3="http://schemas.microsoft.com/office/drawing/2016/5/9/chartex" xmlns:cx4="http://schemas.microsoft.com/office/drawing/2016/5/10/chartex" xmlns:cx5="http://schemas.microsoft.com/office/drawing/2016/5/11/chartex" xmlns:cx6="http://schemas.microsoft.com/office/drawing/2016/5/12/chartex" xmlns:cx7="http://schemas.microsoft.com/office/drawing/2016/5/13/chartex" xmlns:cx8="http://schemas.microsoft.com/office/drawing/2016/5/14/chartex" xmlns:aink="http://schemas.microsoft.com/office/drawing/2016/ink" xmlns:am3d="http://schemas.microsoft.com/office/drawing/2017/model3d" xmlns:w16cid="http://schemas.microsoft.com/office/word/2016/wordml/cid" xmlns:w16se="http://schemas.microsoft.com/office/word/2015/wordml/symex">
           <w:pict>
             <v:line w14:anchorId="6C26ECBC" id="Rovná spojnica 2" o:spid="_x0000_s1026" style="position:absolute;flip:y;z-index:251659264;visibility:visible;mso-wrap-style:square;mso-width-percent:0;mso-height-percent:0;mso-wrap-distance-left:9pt;mso-wrap-distance-top:0;mso-wrap-distance-right:9pt;mso-wrap-distance-bottom:0;mso-position-horizontal:absolute;mso-position-horizontal-relative:margin;mso-position-vertical:absolute;mso-position-vertical-relative:page;mso-width-percent:0;mso-height-percent:0;mso-width-relative:margin;mso-height-relative:margin" from="0,51.45pt" to="441.85pt,51.45pt" o:gfxdata="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" strokecolor="black [3200]" strokeweight=".5pt">
               <v:stroke joinstyle="miter"/>
@@ -12233,7 +12522,7 @@
 </file>
 
 <file path=customXml/itemProps1.xml><?xml version="1.0" encoding="utf-8"?>
-<ds:datastoreItem xmlns:ds="http://schemas.openxmlformats.org/officeDocument/2006/customXml" ds:itemID="{D4D9C806-2E00-4895-94E7-268F6CF47952}">
+<ds:datastoreItem xmlns:ds="http://schemas.openxmlformats.org/officeDocument/2006/customXml" ds:itemID="{1C2ED40B-0FB6-4734-9137-8E22A9CCCE45}">
   <ds:schemaRefs>
     <ds:schemaRef ds:uri="http://schemas.openxmlformats.org/officeDocument/2006/bibliography"/>
   </ds:schemaRefs>

</xml_diff>

<commit_message>
ml LA flashcards, 159-3-3-3
</commit_message>
<xml_diff>
--- a/02-ML/AWS Certified Machine Learning Specialty/SageMaker.docx
+++ b/02-ML/AWS Certified Machine Learning Specialty/SageMaker.docx
@@ -70,127 +70,80 @@
             </w:rPr>
             <w:fldChar w:fldCharType="separate"/>
           </w:r>
-          <w:bookmarkStart w:id="0" w:name="_GoBack"/>
-          <w:bookmarkEnd w:id="0"/>
-          <w:r>
-            <w:rPr>
-              <w:rStyle w:val="Hyperlink"/>
-              <w:noProof/>
-            </w:rPr>
-            <w:fldChar w:fldCharType="begin"/>
-          </w:r>
-          <w:r>
-            <w:rPr>
-              <w:rStyle w:val="Hyperlink"/>
-              <w:noProof/>
-            </w:rPr>
-            <w:instrText xml:space="preserve"> </w:instrText>
-          </w:r>
-          <w:r>
-            <w:rPr>
-              <w:noProof/>
-            </w:rPr>
-            <w:instrText>HYPERLINK \l "_Toc21876168"</w:instrText>
-          </w:r>
-          <w:r>
-            <w:rPr>
-              <w:rStyle w:val="Hyperlink"/>
-              <w:noProof/>
-            </w:rPr>
-            <w:instrText xml:space="preserve"> </w:instrText>
-          </w:r>
-          <w:r>
-            <w:rPr>
-              <w:rStyle w:val="Hyperlink"/>
-              <w:noProof/>
-            </w:rPr>
-          </w:r>
-          <w:r>
-            <w:rPr>
-              <w:rStyle w:val="Hyperlink"/>
-              <w:noProof/>
-            </w:rPr>
-            <w:fldChar w:fldCharType="separate"/>
-          </w:r>
-          <w:r>
-            <w:rPr>
-              <w:rStyle w:val="Hyperlink"/>
-              <w:noProof/>
-              <w:lang w:val="en-US"/>
-            </w:rPr>
-            <w:t>1.</w:t>
-          </w:r>
-          <w:r>
-            <w:rPr>
-              <w:rFonts w:eastAsiaTheme="minorEastAsia"/>
-              <w:noProof/>
-              <w:lang w:val="en-US"/>
-            </w:rPr>
-            <w:tab/>
-          </w:r>
-          <w:r>
-            <w:rPr>
-              <w:rStyle w:val="Hyperlink"/>
-              <w:noProof/>
-              <w:lang w:val="en-US"/>
-            </w:rPr>
-            <w:t>TODO: To successfully pass the exam</w:t>
-          </w:r>
-          <w:r>
-            <w:rPr>
-              <w:noProof/>
-              <w:webHidden/>
-            </w:rPr>
-            <w:tab/>
-          </w:r>
-          <w:r>
-            <w:rPr>
-              <w:noProof/>
-              <w:webHidden/>
-            </w:rPr>
-            <w:fldChar w:fldCharType="begin"/>
-          </w:r>
-          <w:r>
-            <w:rPr>
-              <w:noProof/>
-              <w:webHidden/>
-            </w:rPr>
-            <w:instrText xml:space="preserve"> PAGEREF _Toc21876168 \h </w:instrText>
-          </w:r>
-          <w:r>
-            <w:rPr>
-              <w:noProof/>
-              <w:webHidden/>
-            </w:rPr>
-          </w:r>
-          <w:r>
-            <w:rPr>
-              <w:noProof/>
-              <w:webHidden/>
-            </w:rPr>
-            <w:fldChar w:fldCharType="separate"/>
-          </w:r>
-          <w:r>
-            <w:rPr>
-              <w:noProof/>
-              <w:webHidden/>
-            </w:rPr>
-            <w:t>3</w:t>
-          </w:r>
-          <w:r>
-            <w:rPr>
-              <w:noProof/>
-              <w:webHidden/>
-            </w:rPr>
-            <w:fldChar w:fldCharType="end"/>
-          </w:r>
-          <w:r>
-            <w:rPr>
-              <w:rStyle w:val="Hyperlink"/>
-              <w:noProof/>
-            </w:rPr>
-            <w:fldChar w:fldCharType="end"/>
-          </w:r>
+          <w:hyperlink w:anchor="_Toc21876168" w:history="1">
+            <w:r>
+              <w:rPr>
+                <w:rStyle w:val="Hyperlink"/>
+                <w:noProof/>
+                <w:lang w:val="en-US"/>
+              </w:rPr>
+              <w:t>1.</w:t>
+            </w:r>
+            <w:r>
+              <w:rPr>
+                <w:rFonts w:eastAsiaTheme="minorEastAsia"/>
+                <w:noProof/>
+                <w:lang w:val="en-US"/>
+              </w:rPr>
+              <w:tab/>
+            </w:r>
+            <w:r>
+              <w:rPr>
+                <w:rStyle w:val="Hyperlink"/>
+                <w:noProof/>
+                <w:lang w:val="en-US"/>
+              </w:rPr>
+              <w:t>TODO: To successfully pass the exam</w:t>
+            </w:r>
+            <w:r>
+              <w:rPr>
+                <w:noProof/>
+                <w:webHidden/>
+              </w:rPr>
+              <w:tab/>
+            </w:r>
+            <w:r>
+              <w:rPr>
+                <w:noProof/>
+                <w:webHidden/>
+              </w:rPr>
+              <w:fldChar w:fldCharType="begin"/>
+            </w:r>
+            <w:r>
+              <w:rPr>
+                <w:noProof/>
+                <w:webHidden/>
+              </w:rPr>
+              <w:instrText xml:space="preserve"> PAGEREF _Toc21876168 \h </w:instrText>
+            </w:r>
+            <w:r>
+              <w:rPr>
+                <w:noProof/>
+                <w:webHidden/>
+              </w:rPr>
+            </w:r>
+            <w:r>
+              <w:rPr>
+                <w:noProof/>
+                <w:webHidden/>
+              </w:rPr>
+              <w:fldChar w:fldCharType="separate"/>
+            </w:r>
+            <w:r>
+              <w:rPr>
+                <w:noProof/>
+                <w:webHidden/>
+              </w:rPr>
+              <w:t>3</w:t>
+            </w:r>
+            <w:r>
+              <w:rPr>
+                <w:noProof/>
+                <w:webHidden/>
+              </w:rPr>
+              <w:fldChar w:fldCharType="end"/>
+            </w:r>
+          </w:hyperlink>
         </w:p>
         <w:p>
           <w:pPr>
@@ -3104,14 +3057,14 @@
           <w:lang w:val="en-US"/>
         </w:rPr>
       </w:pPr>
-      <w:bookmarkStart w:id="1" w:name="_Toc21876168"/>
+      <w:bookmarkStart w:id="0" w:name="_Toc21876168"/>
       <w:r>
         <w:rPr>
           <w:lang w:val="en-US"/>
         </w:rPr>
         <w:t>TODO: To successfully pass the exam</w:t>
       </w:r>
-      <w:bookmarkEnd w:id="1"/>
+      <w:bookmarkEnd w:id="0"/>
     </w:p>
     <w:p>
       <w:pPr>
@@ -3169,39 +3122,7 @@
           <w:b/>
           <w:lang w:val="en-US"/>
         </w:rPr>
-        <w:t xml:space="preserve">SageMaker docs (900 </w:t>
-      </w:r>
-      <w:proofErr w:type="gramStart"/>
-      <w:r>
-        <w:rPr>
-          <w:b/>
-          <w:lang w:val="en-US"/>
-        </w:rPr>
-        <w:t>pages ?</w:t>
-      </w:r>
-      <w:proofErr w:type="gramEnd"/>
-      <w:r>
-        <w:rPr>
-          <w:b/>
-          <w:lang w:val="en-US"/>
-        </w:rPr>
-        <w:t xml:space="preserve">!)  - </w:t>
-      </w:r>
-      <w:proofErr w:type="gramStart"/>
-      <w:r>
-        <w:rPr>
-          <w:b/>
-          <w:lang w:val="en-US"/>
-        </w:rPr>
-        <w:t>algorithm</w:t>
-      </w:r>
-      <w:proofErr w:type="gramEnd"/>
-      <w:r>
-        <w:rPr>
-          <w:b/>
-          <w:lang w:val="en-US"/>
-        </w:rPr>
-        <w:t xml:space="preserve"> chapter.</w:t>
+        <w:t>SageMaker docs (900 pages ?!)  - algorithm chapter.</w:t>
       </w:r>
     </w:p>
     <w:p>
@@ -3216,19 +3137,11 @@
           <w:lang w:val="en-US"/>
         </w:rPr>
       </w:pPr>
-      <w:proofErr w:type="spellStart"/>
-      <w:r>
-        <w:rPr>
-          <w:lang w:val="en-US"/>
-        </w:rPr>
-        <w:t>Sagemaker</w:t>
-      </w:r>
-      <w:proofErr w:type="spellEnd"/>
-      <w:r>
-        <w:rPr>
-          <w:lang w:val="en-US"/>
-        </w:rPr>
-        <w:t xml:space="preserve"> FAQS</w:t>
+      <w:r>
+        <w:rPr>
+          <w:lang w:val="en-US"/>
+        </w:rPr>
+        <w:t>Sagemaker FAQS</w:t>
       </w:r>
     </w:p>
     <w:p>
@@ -3300,19 +3213,11 @@
           <w:lang w:val="en-US"/>
         </w:rPr>
       </w:pPr>
-      <w:proofErr w:type="spellStart"/>
-      <w:r>
-        <w:rPr>
-          <w:lang w:val="en-US"/>
-        </w:rPr>
-        <w:t>Youtube</w:t>
-      </w:r>
-      <w:proofErr w:type="spellEnd"/>
-      <w:r>
-        <w:rPr>
-          <w:lang w:val="en-US"/>
-        </w:rPr>
-        <w:t xml:space="preserve"> ML vid list</w:t>
+      <w:r>
+        <w:rPr>
+          <w:lang w:val="en-US"/>
+        </w:rPr>
+        <w:t>Youtube ML vid list</w:t>
       </w:r>
     </w:p>
     <w:p>
@@ -3367,7 +3272,7 @@
           <w:lang w:val="en-US"/>
         </w:rPr>
       </w:pPr>
-      <w:bookmarkStart w:id="2" w:name="_Toc21876169"/>
+      <w:bookmarkStart w:id="1" w:name="_Toc21876169"/>
       <w:r>
         <w:rPr>
           <w:lang w:val="en-US"/>
@@ -3379,6 +3284,103 @@
           <w:lang w:val="en-US"/>
         </w:rPr>
         <w:t xml:space="preserve"> -overview</w:t>
+      </w:r>
+      <w:bookmarkEnd w:id="1"/>
+    </w:p>
+    <w:p>
+      <w:pPr>
+        <w:jc w:val="both"/>
+        <w:rPr>
+          <w:lang w:val="en-US"/>
+        </w:rPr>
+      </w:pPr>
+      <w:r>
+        <w:rPr>
+          <w:lang w:val="en-US"/>
+        </w:rPr>
+        <w:t>Model and Inferences:</w:t>
+      </w:r>
+    </w:p>
+    <w:p>
+      <w:pPr>
+        <w:jc w:val="both"/>
+        <w:rPr>
+          <w:lang w:val="en-US"/>
+        </w:rPr>
+      </w:pPr>
+      <w:r>
+        <w:rPr>
+          <w:lang w:val="en-US"/>
+        </w:rPr>
+        <w:t xml:space="preserve">A machine learning algorithm uses example data to </w:t>
+      </w:r>
+      <w:r>
+        <w:rPr>
+          <w:b/>
+          <w:lang w:val="en-US"/>
+        </w:rPr>
+        <w:t>create a generalized solution</w:t>
+      </w:r>
+      <w:r>
+        <w:rPr>
+          <w:lang w:val="en-US"/>
+        </w:rPr>
+        <w:t xml:space="preserve"> (a </w:t>
+      </w:r>
+      <w:r>
+        <w:rPr>
+          <w:b/>
+          <w:lang w:val="en-US"/>
+        </w:rPr>
+        <w:t>model</w:t>
+      </w:r>
+      <w:r>
+        <w:rPr>
+          <w:lang w:val="en-US"/>
+        </w:rPr>
+        <w:t xml:space="preserve">) that addresses the business question you are trying to answer. After you create a model using example data, you can use it to </w:t>
+      </w:r>
+      <w:r>
+        <w:rPr>
+          <w:b/>
+          <w:lang w:val="en-US"/>
+        </w:rPr>
+        <w:t>answer the same business question for a new set of data</w:t>
+      </w:r>
+      <w:r>
+        <w:rPr>
+          <w:lang w:val="en-US"/>
+        </w:rPr>
+        <w:t xml:space="preserve">. This is also referred to as obtaining </w:t>
+      </w:r>
+      <w:r>
+        <w:rPr>
+          <w:b/>
+          <w:lang w:val="en-US"/>
+        </w:rPr>
+        <w:t>inferences</w:t>
+      </w:r>
+      <w:r>
+        <w:rPr>
+          <w:lang w:val="en-US"/>
+        </w:rPr>
+        <w:t>.</w:t>
+      </w:r>
+    </w:p>
+    <w:p>
+      <w:pPr>
+        <w:pStyle w:val="2Nadpis"/>
+        <w:jc w:val="both"/>
+        <w:rPr>
+          <w:lang w:val="en-US"/>
+        </w:rPr>
+      </w:pPr>
+      <w:bookmarkStart w:id="2" w:name="_Toc21876170"/>
+      <w:r>
+        <w:rPr>
+          <w:lang w:val="en-US"/>
+        </w:rPr>
+        <w:t>Common parameters</w:t>
       </w:r>
       <w:bookmarkEnd w:id="2"/>
     </w:p>
@@ -3386,203 +3388,48 @@
       <w:pPr>
         <w:jc w:val="both"/>
         <w:rPr>
-          <w:lang w:val="en-US"/>
-        </w:rPr>
-      </w:pPr>
-      <w:r>
-        <w:rPr>
-          <w:lang w:val="en-US"/>
-        </w:rPr>
-        <w:t>Model and Inferences:</w:t>
-      </w:r>
-    </w:p>
-    <w:p>
-      <w:pPr>
-        <w:jc w:val="both"/>
-        <w:rPr>
-          <w:lang w:val="en-US"/>
-        </w:rPr>
-      </w:pPr>
-      <w:r>
-        <w:rPr>
-          <w:lang w:val="en-US"/>
-        </w:rPr>
-        <w:t xml:space="preserve">A machine learning algorithm uses example data to </w:t>
-      </w:r>
-      <w:r>
-        <w:rPr>
           <w:b/>
           <w:lang w:val="en-US"/>
         </w:rPr>
-        <w:t>create a generalized solution</w:t>
-      </w:r>
-      <w:r>
-        <w:rPr>
-          <w:lang w:val="en-US"/>
-        </w:rPr>
-        <w:t xml:space="preserve"> (a </w:t>
+      </w:pPr>
+      <w:r>
+        <w:rPr>
+          <w:lang w:val="en-US"/>
+        </w:rPr>
+        <w:t xml:space="preserve">Algorithms that are </w:t>
       </w:r>
       <w:r>
         <w:rPr>
           <w:b/>
           <w:lang w:val="en-US"/>
         </w:rPr>
-        <w:t>model</w:t>
-      </w:r>
-      <w:r>
-        <w:rPr>
-          <w:lang w:val="en-US"/>
-        </w:rPr>
-        <w:t xml:space="preserve">) that addresses the business question you are trying to answer. After you create a model using example data, you can use it to </w:t>
+        <w:t>parallelizable</w:t>
+      </w:r>
+      <w:r>
+        <w:rPr>
+          <w:lang w:val="en-US"/>
+        </w:rPr>
+        <w:t xml:space="preserve"> can be deployed on multiple compute instances for distributed training. For the </w:t>
       </w:r>
       <w:r>
         <w:rPr>
           <w:b/>
           <w:lang w:val="en-US"/>
         </w:rPr>
-        <w:t>answer the same business question for a new set of data</w:t>
-      </w:r>
-      <w:r>
-        <w:rPr>
-          <w:lang w:val="en-US"/>
-        </w:rPr>
-        <w:t xml:space="preserve">. This is also referred to as obtaining </w:t>
+        <w:t>Training Image and Inference Image Registry Path</w:t>
+      </w:r>
+      <w:r>
+        <w:rPr>
+          <w:lang w:val="en-US"/>
+        </w:rPr>
+        <w:t xml:space="preserve"> column, use the :1 version tag to ensure that you are using a stable version of the algorithm. You can reliably host a model trained using an image with the :1 tag on an inference image that has the :1 tag. Using the :latest tag in the registry path provides you with the most up-to-date version of the algorithm, but might cause problems with backward compatibility. </w:t>
       </w:r>
       <w:r>
         <w:rPr>
           <w:b/>
           <w:lang w:val="en-US"/>
         </w:rPr>
-        <w:t>inferences</w:t>
-      </w:r>
-      <w:r>
-        <w:rPr>
-          <w:lang w:val="en-US"/>
-        </w:rPr>
-        <w:t>.</w:t>
-      </w:r>
-    </w:p>
-    <w:p>
-      <w:pPr>
-        <w:pStyle w:val="2Nadpis"/>
-        <w:jc w:val="both"/>
-        <w:rPr>
-          <w:lang w:val="en-US"/>
-        </w:rPr>
-      </w:pPr>
-      <w:bookmarkStart w:id="3" w:name="_Toc21876170"/>
-      <w:r>
-        <w:rPr>
-          <w:lang w:val="en-US"/>
-        </w:rPr>
-        <w:t>Common parameters</w:t>
-      </w:r>
-      <w:bookmarkEnd w:id="3"/>
-    </w:p>
-    <w:p>
-      <w:pPr>
-        <w:jc w:val="both"/>
-        <w:rPr>
-          <w:b/>
-          <w:lang w:val="en-US"/>
-        </w:rPr>
-      </w:pPr>
-      <w:r>
-        <w:rPr>
-          <w:lang w:val="en-US"/>
-        </w:rPr>
-        <w:t xml:space="preserve">Algorithms that are </w:t>
-      </w:r>
-      <w:r>
-        <w:rPr>
-          <w:b/>
-          <w:lang w:val="en-US"/>
-        </w:rPr>
-        <w:t>parallelizable</w:t>
-      </w:r>
-      <w:r>
-        <w:rPr>
-          <w:lang w:val="en-US"/>
-        </w:rPr>
-        <w:t xml:space="preserve"> can be deployed on multiple compute instances for distributed training. For the </w:t>
-      </w:r>
-      <w:r>
-        <w:rPr>
-          <w:b/>
-          <w:lang w:val="en-US"/>
-        </w:rPr>
-        <w:t>Training Image and Inference Image Registry Path</w:t>
-      </w:r>
-      <w:r>
-        <w:rPr>
-          <w:lang w:val="en-US"/>
-        </w:rPr>
-        <w:t xml:space="preserve"> column, use </w:t>
-      </w:r>
-      <w:proofErr w:type="gramStart"/>
-      <w:r>
-        <w:rPr>
-          <w:lang w:val="en-US"/>
-        </w:rPr>
-        <w:t>the :1</w:t>
-      </w:r>
-      <w:proofErr w:type="gramEnd"/>
-      <w:r>
-        <w:rPr>
-          <w:lang w:val="en-US"/>
-        </w:rPr>
-        <w:t xml:space="preserve"> version tag to ensure that you are using a stable version of the algorithm. You can reliably host a model trained using an image with </w:t>
-      </w:r>
-      <w:proofErr w:type="gramStart"/>
-      <w:r>
-        <w:rPr>
-          <w:lang w:val="en-US"/>
-        </w:rPr>
-        <w:t>the :1</w:t>
-      </w:r>
-      <w:proofErr w:type="gramEnd"/>
-      <w:r>
-        <w:rPr>
-          <w:lang w:val="en-US"/>
-        </w:rPr>
-        <w:t xml:space="preserve"> tag on an inference image that has the :1 tag. Using </w:t>
-      </w:r>
-      <w:proofErr w:type="gramStart"/>
-      <w:r>
-        <w:rPr>
-          <w:lang w:val="en-US"/>
-        </w:rPr>
-        <w:t>the :latest</w:t>
-      </w:r>
-      <w:proofErr w:type="gramEnd"/>
-      <w:r>
-        <w:rPr>
-          <w:lang w:val="en-US"/>
-        </w:rPr>
-        <w:t xml:space="preserve"> tag in the registry path provides you with the most up-to-date version of the algorithm, but might cause problems with backward compatibility. </w:t>
-      </w:r>
-      <w:r>
-        <w:rPr>
-          <w:b/>
-          <w:lang w:val="en-US"/>
-        </w:rPr>
-        <w:t xml:space="preserve">Avoid using </w:t>
-      </w:r>
-      <w:proofErr w:type="gramStart"/>
-      <w:r>
-        <w:rPr>
-          <w:b/>
-          <w:lang w:val="en-US"/>
-        </w:rPr>
-        <w:t>the :latest</w:t>
-      </w:r>
-      <w:proofErr w:type="gramEnd"/>
-      <w:r>
-        <w:rPr>
-          <w:b/>
-          <w:lang w:val="en-US"/>
-        </w:rPr>
-        <w:t xml:space="preserve"> tag for production purposes.</w:t>
+        <w:t>Avoid using the :latest tag for production purposes.</w:t>
       </w:r>
     </w:p>
     <w:p>
@@ -3644,35 +3491,7 @@
         <w:rPr>
           <w:lang w:val="en-US"/>
         </w:rPr>
-        <w:t xml:space="preserve"> (with a request to the </w:t>
-      </w:r>
-      <w:proofErr w:type="spellStart"/>
-      <w:r>
-        <w:rPr>
-          <w:lang w:val="en-US"/>
-        </w:rPr>
-        <w:t>CreateTrainingJob</w:t>
-      </w:r>
-      <w:proofErr w:type="spellEnd"/>
-      <w:r>
-        <w:rPr>
-          <w:lang w:val="en-US"/>
-        </w:rPr>
-        <w:t xml:space="preserve"> API), specify the </w:t>
-      </w:r>
-      <w:proofErr w:type="spellStart"/>
-      <w:r>
-        <w:rPr>
-          <w:lang w:val="en-US"/>
-        </w:rPr>
-        <w:t>Docker</w:t>
-      </w:r>
-      <w:proofErr w:type="spellEnd"/>
-      <w:r>
-        <w:rPr>
-          <w:lang w:val="en-US"/>
-        </w:rPr>
-        <w:t xml:space="preserve"> Registry path and the training input mode for the training image. You create a training job to train a model using a specific dataset.</w:t>
+        <w:t xml:space="preserve"> (with a request to the CreateTrainingJob API), specify the Docker Registry path and the training input mode for the training image. You create a training job to train a model using a specific dataset.</w:t>
       </w:r>
     </w:p>
     <w:p>
@@ -3704,35 +3523,7 @@
         <w:rPr>
           <w:lang w:val="en-US"/>
         </w:rPr>
-        <w:t xml:space="preserve"> (with a </w:t>
-      </w:r>
-      <w:proofErr w:type="spellStart"/>
-      <w:r>
-        <w:rPr>
-          <w:lang w:val="en-US"/>
-        </w:rPr>
-        <w:t>CreateModel</w:t>
-      </w:r>
-      <w:proofErr w:type="spellEnd"/>
-      <w:r>
-        <w:rPr>
-          <w:lang w:val="en-US"/>
-        </w:rPr>
-        <w:t xml:space="preserve"> request), specify the </w:t>
-      </w:r>
-      <w:proofErr w:type="spellStart"/>
-      <w:r>
-        <w:rPr>
-          <w:lang w:val="en-US"/>
-        </w:rPr>
-        <w:t>Docker</w:t>
-      </w:r>
-      <w:proofErr w:type="spellEnd"/>
-      <w:r>
-        <w:rPr>
-          <w:lang w:val="en-US"/>
-        </w:rPr>
-        <w:t xml:space="preserve"> Registry path for the inference image. Amazon SageMaker launches machine learning compute instances that are based on the endpoint configuration and deploys the model, which includes the artifacts (the result of model training).</w:t>
+        <w:t xml:space="preserve"> (with a CreateModel request), specify the Docker Registry path for the inference image. Amazon SageMaker launches machine learning compute instances that are based on the endpoint configuration and deploys the model, which includes the artifacts (the result of model training).</w:t>
       </w:r>
     </w:p>
     <w:p>
@@ -3742,19 +3533,11 @@
           <w:lang w:val="en-US"/>
         </w:rPr>
       </w:pPr>
-      <w:proofErr w:type="spellStart"/>
-      <w:r>
-        <w:rPr>
-          <w:lang w:val="en-US"/>
-        </w:rPr>
-        <w:t>XGBoost</w:t>
-      </w:r>
-      <w:proofErr w:type="spellEnd"/>
-      <w:r>
-        <w:rPr>
-          <w:lang w:val="en-US"/>
-        </w:rPr>
-        <w:t xml:space="preserve"> implements an open-source algorithm that has been optimized for CPU computation.</w:t>
+      <w:r>
+        <w:rPr>
+          <w:lang w:val="en-US"/>
+        </w:rPr>
+        <w:t>XGBoost implements an open-source algorithm that has been optimized for CPU computation.</w:t>
       </w:r>
     </w:p>
     <w:p>
@@ -3765,14 +3548,14 @@
           <w:lang w:val="en-US"/>
         </w:rPr>
       </w:pPr>
-      <w:bookmarkStart w:id="4" w:name="_Toc21876171"/>
+      <w:bookmarkStart w:id="3" w:name="_Toc21876171"/>
       <w:r>
         <w:rPr>
           <w:lang w:val="en-US"/>
         </w:rPr>
         <w:t>What is the meaning of “downstream” processing?</w:t>
       </w:r>
-      <w:bookmarkEnd w:id="4"/>
+      <w:bookmarkEnd w:id="3"/>
     </w:p>
     <w:p>
       <w:pPr>
@@ -3796,14 +3579,14 @@
           <w:lang w:val="en-US"/>
         </w:rPr>
       </w:pPr>
-      <w:bookmarkStart w:id="5" w:name="_Toc21876172"/>
+      <w:bookmarkStart w:id="4" w:name="_Toc21876172"/>
       <w:r>
         <w:rPr>
           <w:lang w:val="en-US"/>
         </w:rPr>
         <w:t>What is the difference between Classification and Regression?</w:t>
       </w:r>
-      <w:bookmarkEnd w:id="5"/>
+      <w:bookmarkEnd w:id="4"/>
     </w:p>
     <w:p>
       <w:pPr>
@@ -3915,14 +3698,14 @@
           <w:lang w:val="en-US"/>
         </w:rPr>
       </w:pPr>
-      <w:bookmarkStart w:id="6" w:name="_Toc21876173"/>
+      <w:bookmarkStart w:id="5" w:name="_Toc21876173"/>
       <w:r>
         <w:rPr>
           <w:lang w:val="en-US"/>
         </w:rPr>
         <w:t>Function Approximation</w:t>
       </w:r>
-      <w:bookmarkEnd w:id="6"/>
+      <w:bookmarkEnd w:id="5"/>
     </w:p>
     <w:p>
       <w:pPr>
@@ -3954,14 +3737,14 @@
           <w:lang w:val="en-US"/>
         </w:rPr>
       </w:pPr>
-      <w:bookmarkStart w:id="7" w:name="_Toc21876174"/>
+      <w:bookmarkStart w:id="6" w:name="_Toc21876174"/>
       <w:r>
         <w:rPr>
           <w:lang w:val="en-US"/>
         </w:rPr>
         <w:t>Classification Predictive Modelling</w:t>
       </w:r>
-      <w:bookmarkEnd w:id="7"/>
+      <w:bookmarkEnd w:id="6"/>
     </w:p>
     <w:p>
       <w:pPr>
@@ -4080,14 +3863,14 @@
           <w:lang w:val="en-US"/>
         </w:rPr>
       </w:pPr>
-      <w:bookmarkStart w:id="8" w:name="_Toc21876175"/>
+      <w:bookmarkStart w:id="7" w:name="_Toc21876175"/>
       <w:r>
         <w:rPr>
           <w:lang w:val="en-US"/>
         </w:rPr>
         <w:t>Regression Predictive Modelling</w:t>
       </w:r>
-      <w:bookmarkEnd w:id="8"/>
+      <w:bookmarkEnd w:id="7"/>
     </w:p>
     <w:p>
       <w:pPr>
@@ -4111,14 +3894,14 @@
           <w:lang w:val="en-US"/>
         </w:rPr>
       </w:pPr>
-      <w:bookmarkStart w:id="9" w:name="_Toc21876176"/>
+      <w:bookmarkStart w:id="8" w:name="_Toc21876176"/>
       <w:r>
         <w:rPr>
           <w:lang w:val="en-US"/>
         </w:rPr>
         <w:t>Classification v Regression</w:t>
       </w:r>
-      <w:bookmarkEnd w:id="9"/>
+      <w:bookmarkEnd w:id="8"/>
     </w:p>
     <w:p>
       <w:pPr>
@@ -4262,83 +4045,112 @@
           <w:lang w:val="en-US"/>
         </w:rPr>
       </w:pPr>
-      <w:bookmarkStart w:id="10" w:name="_Toc21876177"/>
+      <w:bookmarkStart w:id="9" w:name="_Toc21876177"/>
       <w:r>
         <w:rPr>
           <w:lang w:val="en-US"/>
         </w:rPr>
         <w:t>Convert between Classification and Regression</w:t>
+      </w:r>
+      <w:bookmarkEnd w:id="9"/>
+    </w:p>
+    <w:p>
+      <w:pPr>
+        <w:jc w:val="both"/>
+        <w:rPr>
+          <w:lang w:val="en-US"/>
+        </w:rPr>
+      </w:pPr>
+      <w:r>
+        <w:rPr>
+          <w:lang w:val="en-US"/>
+        </w:rPr>
+        <w:t>Class 0: $0 to $49</w:t>
+      </w:r>
+    </w:p>
+    <w:p>
+      <w:pPr>
+        <w:jc w:val="both"/>
+        <w:rPr>
+          <w:lang w:val="en-US"/>
+        </w:rPr>
+      </w:pPr>
+      <w:r>
+        <w:rPr>
+          <w:lang w:val="en-US"/>
+        </w:rPr>
+        <w:t>Class 1: $50 to $100</w:t>
+      </w:r>
+    </w:p>
+    <w:p>
+      <w:pPr>
+        <w:pStyle w:val="2Nadpis"/>
+        <w:rPr>
+          <w:lang w:val="en-US"/>
+        </w:rPr>
+      </w:pPr>
+      <w:bookmarkStart w:id="10" w:name="_Toc21876178"/>
+      <w:r>
+        <w:rPr>
+          <w:lang w:val="en-US"/>
+        </w:rPr>
+        <w:t>Ensemble Learning</w:t>
       </w:r>
       <w:bookmarkEnd w:id="10"/>
     </w:p>
     <w:p>
       <w:pPr>
-        <w:jc w:val="both"/>
-        <w:rPr>
-          <w:lang w:val="en-US"/>
-        </w:rPr>
-      </w:pPr>
-      <w:r>
-        <w:rPr>
-          <w:lang w:val="en-US"/>
-        </w:rPr>
-        <w:t>Class 0: $0 to $49</w:t>
+        <w:ind w:firstLine="450"/>
+        <w:rPr>
+          <w:lang w:val="en-US"/>
+        </w:rPr>
+      </w:pPr>
+      <w:r>
+        <w:rPr>
+          <w:lang w:val="en-US"/>
+        </w:rPr>
+        <w:t xml:space="preserve">In statistics and machine learning, ensemble methods use multiple learning algorithms to obtain better predictive performance than could be obtained from any of the constituent </w:t>
+      </w:r>
+      <w:r>
+        <w:rPr>
+          <w:lang w:val="en-US"/>
+        </w:rPr>
+        <w:t>learning algorithms alone.</w:t>
+      </w:r>
+      <w:r>
+        <w:rPr>
+          <w:lang w:val="en-US"/>
+        </w:rPr>
+        <w:t xml:space="preserve"> Unlike a statistical ensemble in statistical mechanics, which is usually infinite, a machine learning ensemble consists of only a concrete finite set of alternative models, but typically allows for much more flexible structure to exist among those alternatives.</w:t>
       </w:r>
     </w:p>
     <w:p>
       <w:pPr>
-        <w:jc w:val="both"/>
-        <w:rPr>
-          <w:lang w:val="en-US"/>
-        </w:rPr>
-      </w:pPr>
-      <w:r>
-        <w:rPr>
-          <w:lang w:val="en-US"/>
-        </w:rPr>
-        <w:t>Class 1: $50 to $100</w:t>
-      </w:r>
-    </w:p>
-    <w:p>
-      <w:pPr>
         <w:pStyle w:val="2Nadpis"/>
         <w:rPr>
           <w:lang w:val="en-US"/>
         </w:rPr>
       </w:pPr>
-      <w:bookmarkStart w:id="11" w:name="_Toc21876178"/>
-      <w:r>
-        <w:rPr>
-          <w:lang w:val="en-US"/>
-        </w:rPr>
-        <w:t>Ensemble Learning</w:t>
+      <w:bookmarkStart w:id="11" w:name="_Toc21876179"/>
+      <w:r>
+        <w:rPr>
+          <w:lang w:val="en-US"/>
+        </w:rPr>
+        <w:t>CART</w:t>
       </w:r>
       <w:bookmarkEnd w:id="11"/>
     </w:p>
     <w:p>
       <w:pPr>
-        <w:ind w:firstLine="450"/>
-        <w:rPr>
-          <w:lang w:val="en-US"/>
-        </w:rPr>
-      </w:pPr>
-      <w:r>
-        <w:rPr>
-          <w:lang w:val="en-US"/>
-        </w:rPr>
-        <w:t xml:space="preserve">In statistics and machine learning, ensemble methods use multiple learning algorithms to obtain better predictive performance than could be obtained from any of the constituent </w:t>
-      </w:r>
-      <w:r>
-        <w:rPr>
-          <w:lang w:val="en-US"/>
-        </w:rPr>
-        <w:t>learning algorithms alone.</w:t>
-      </w:r>
-      <w:r>
-        <w:rPr>
-          <w:lang w:val="en-US"/>
-        </w:rPr>
-        <w:t xml:space="preserve"> Unlike a statistical ensemble in statistical mechanics, which is usually infinite, a machine learning ensemble consists of only a concrete finite set of alternative models, but typically allows for much more flexible structure to exist among those alternatives.</w:t>
+        <w:rPr>
+          <w:lang w:val="en-US"/>
+        </w:rPr>
+      </w:pPr>
+      <w:r>
+        <w:rPr>
+          <w:lang w:val="en-US"/>
+        </w:rPr>
+        <w:t>Entropy gain …</w:t>
       </w:r>
     </w:p>
     <w:p>
@@ -4348,130 +4160,144 @@
           <w:lang w:val="en-US"/>
         </w:rPr>
       </w:pPr>
-      <w:bookmarkStart w:id="12" w:name="_Toc21876179"/>
-      <w:r>
-        <w:rPr>
-          <w:lang w:val="en-US"/>
-        </w:rPr>
-        <w:t>CART</w:t>
+      <w:bookmarkStart w:id="12" w:name="_Toc21876180"/>
+      <w:r>
+        <w:rPr>
+          <w:lang w:val="en-US"/>
+        </w:rPr>
+        <w:t>Crowdsourcing</w:t>
       </w:r>
       <w:bookmarkEnd w:id="12"/>
     </w:p>
     <w:p>
       <w:pPr>
-        <w:rPr>
-          <w:lang w:val="en-US"/>
-        </w:rPr>
-      </w:pPr>
-      <w:r>
-        <w:rPr>
-          <w:lang w:val="en-US"/>
-        </w:rPr>
-        <w:t>Entropy gain …</w:t>
+        <w:ind w:firstLine="360"/>
+        <w:rPr>
+          <w:lang w:val="en-US"/>
+        </w:rPr>
+      </w:pPr>
+      <w:r>
+        <w:rPr>
+          <w:lang w:val="en-US"/>
+        </w:rPr>
+        <w:t>C</w:t>
+      </w:r>
+      <w:r>
+        <w:rPr>
+          <w:lang w:val="en-US"/>
+        </w:rPr>
+        <w:t xml:space="preserve">rowdsourcing is a sourcing model in which individuals or organizations </w:t>
+      </w:r>
+      <w:r>
+        <w:rPr>
+          <w:b/>
+          <w:lang w:val="en-US"/>
+        </w:rPr>
+        <w:t>obtain goods and services, including ideas and finances, from a large, relatively open and often rapidly-evolving group of internet users</w:t>
+      </w:r>
+      <w:r>
+        <w:rPr>
+          <w:lang w:val="en-US"/>
+        </w:rPr>
+        <w:t>; it divides work between participants to achieve a cumulative result. The word crowdsourcing itself is a portmanteau of crowd and outsourcing, a</w:t>
+      </w:r>
+      <w:r>
+        <w:rPr>
+          <w:lang w:val="en-US"/>
+        </w:rPr>
+        <w:t>nd was coined in 2006.</w:t>
+      </w:r>
+      <w:r>
+        <w:rPr>
+          <w:lang w:val="en-US"/>
+        </w:rPr>
+        <w:t xml:space="preserve"> As a mode of sourcing, crowdsourcing existed prior to the </w:t>
+      </w:r>
+      <w:r>
+        <w:rPr>
+          <w:lang w:val="en-US"/>
+        </w:rPr>
+        <w:t>digital age (i.e. "offline").</w:t>
       </w:r>
     </w:p>
     <w:p>
       <w:pPr>
-        <w:pStyle w:val="2Nadpis"/>
-        <w:rPr>
-          <w:lang w:val="en-US"/>
-        </w:rPr>
-      </w:pPr>
-      <w:bookmarkStart w:id="13" w:name="_Toc21876180"/>
-      <w:r>
-        <w:rPr>
-          <w:lang w:val="en-US"/>
-        </w:rPr>
-        <w:t>Crowdsourcing</w:t>
+        <w:pStyle w:val="1Nadpis"/>
+        <w:jc w:val="both"/>
+        <w:rPr>
+          <w:lang w:val="en-US"/>
+        </w:rPr>
+      </w:pPr>
+      <w:bookmarkStart w:id="13" w:name="_Toc21876181"/>
+      <w:r>
+        <w:rPr>
+          <w:lang w:val="en-US"/>
+        </w:rPr>
+        <w:t>Algorithms one by one</w:t>
       </w:r>
       <w:bookmarkEnd w:id="13"/>
     </w:p>
     <w:p>
       <w:pPr>
-        <w:ind w:firstLine="360"/>
-        <w:rPr>
-          <w:lang w:val="en-US"/>
-        </w:rPr>
-      </w:pPr>
-      <w:r>
-        <w:rPr>
-          <w:lang w:val="en-US"/>
-        </w:rPr>
-        <w:t>C</w:t>
-      </w:r>
-      <w:r>
-        <w:rPr>
-          <w:lang w:val="en-US"/>
-        </w:rPr>
-        <w:t xml:space="preserve">rowdsourcing is a sourcing model in which individuals or organizations </w:t>
-      </w:r>
-      <w:r>
-        <w:rPr>
-          <w:b/>
-          <w:lang w:val="en-US"/>
-        </w:rPr>
-        <w:t>obtain goods and services, including ideas and finances, from a large, relatively open and often rapidly-evolving group of internet users</w:t>
-      </w:r>
-      <w:r>
-        <w:rPr>
-          <w:lang w:val="en-US"/>
-        </w:rPr>
-        <w:t>; it divides work between participants to achieve a cumulative result. The word crowdsourcing itself is a portmanteau of crowd and outsourcing, a</w:t>
-      </w:r>
-      <w:r>
-        <w:rPr>
-          <w:lang w:val="en-US"/>
-        </w:rPr>
-        <w:t>nd was coined in 2006.</w:t>
-      </w:r>
-      <w:r>
-        <w:rPr>
-          <w:lang w:val="en-US"/>
-        </w:rPr>
-        <w:t xml:space="preserve"> As a mode of sourcing, crowdsourcing existed prior to the </w:t>
-      </w:r>
-      <w:r>
-        <w:rPr>
-          <w:lang w:val="en-US"/>
-        </w:rPr>
-        <w:t>digital age (i.e. "offline").</w:t>
-      </w:r>
-    </w:p>
-    <w:p>
-      <w:pPr>
-        <w:pStyle w:val="1Nadpis"/>
+        <w:pStyle w:val="2Nadpis"/>
         <w:jc w:val="both"/>
         <w:rPr>
           <w:lang w:val="en-US"/>
         </w:rPr>
       </w:pPr>
-      <w:bookmarkStart w:id="14" w:name="_Toc21876181"/>
-      <w:r>
-        <w:rPr>
-          <w:lang w:val="en-US"/>
-        </w:rPr>
-        <w:t>Algorithms one by one</w:t>
+      <w:bookmarkStart w:id="14" w:name="_Toc21876182"/>
+      <w:r>
+        <w:rPr>
+          <w:lang w:val="en-US"/>
+        </w:rPr>
+        <w:t>BlazingText</w:t>
       </w:r>
       <w:bookmarkEnd w:id="14"/>
     </w:p>
     <w:p>
       <w:pPr>
+        <w:jc w:val="both"/>
+        <w:rPr>
+          <w:lang w:val="en-US"/>
+        </w:rPr>
+      </w:pPr>
+      <w:r>
+        <w:rPr>
+          <w:lang w:val="en-US"/>
+        </w:rPr>
+        <w:t>sentiment analysis, named entity recognition, machine translation, etc. Text classification is an important task for applications that perform web searches, information retrieval, ranking, and document classification.</w:t>
+      </w:r>
+    </w:p>
+    <w:p>
+      <w:pPr>
+        <w:jc w:val="both"/>
+        <w:rPr>
+          <w:lang w:val="en-US"/>
+        </w:rPr>
+      </w:pPr>
+      <w:r>
+        <w:rPr>
+          <w:lang w:val="en-US"/>
+        </w:rPr>
+        <w:t>The hyperparameters for the BlazingText algorithm depend on which mode you use: Word2Vec (unsupervised) and Text Classification (supervised).</w:t>
+      </w:r>
+    </w:p>
+    <w:p>
+      <w:pPr>
         <w:pStyle w:val="2Nadpis"/>
         <w:jc w:val="both"/>
         <w:rPr>
           <w:lang w:val="en-US"/>
         </w:rPr>
       </w:pPr>
-      <w:bookmarkStart w:id="15" w:name="_Toc21876182"/>
-      <w:proofErr w:type="spellStart"/>
-      <w:r>
-        <w:rPr>
-          <w:lang w:val="en-US"/>
-        </w:rPr>
-        <w:t>BlazingText</w:t>
+      <w:bookmarkStart w:id="15" w:name="_Toc21876183"/>
+      <w:r>
+        <w:rPr>
+          <w:lang w:val="en-US"/>
+        </w:rPr>
+        <w:t>DeepAR Forecasting</w:t>
       </w:r>
       <w:bookmarkEnd w:id="15"/>
-      <w:proofErr w:type="spellEnd"/>
     </w:p>
     <w:p>
       <w:pPr>
@@ -4480,19 +4306,11 @@
           <w:lang w:val="en-US"/>
         </w:rPr>
       </w:pPr>
-      <w:proofErr w:type="gramStart"/>
-      <w:r>
-        <w:rPr>
-          <w:lang w:val="en-US"/>
-        </w:rPr>
-        <w:t>sentiment</w:t>
-      </w:r>
-      <w:proofErr w:type="gramEnd"/>
-      <w:r>
-        <w:rPr>
-          <w:lang w:val="en-US"/>
-        </w:rPr>
-        <w:t xml:space="preserve"> analysis, named entity recognition, machine translation, etc. Text classification is an important task for applications that perform web searches, information retrieval, ranking, and document classification.</w:t>
+      <w:r>
+        <w:rPr>
+          <w:lang w:val="en-US"/>
+        </w:rPr>
+        <w:t>The Amazon SageMaker DeepAR forecasting algorithm is a supervised learning algorithm for forecasting scalar (one-dimensional) time series using recurrent neural networks (RNN). Classical forecasting methods, such as autoregressive integrated moving average (ARIMA) or exponential smoothing (ETS), fit a single model to each individual time series. They then use that model to extrapolate the time series into the future.</w:t>
       </w:r>
     </w:p>
     <w:p>
@@ -4506,45 +4324,46 @@
         <w:rPr>
           <w:lang w:val="en-US"/>
         </w:rPr>
-        <w:t xml:space="preserve">The hyperparameters for the </w:t>
-      </w:r>
-      <w:proofErr w:type="spellStart"/>
-      <w:r>
-        <w:rPr>
-          <w:lang w:val="en-US"/>
-        </w:rPr>
-        <w:t>BlazingText</w:t>
-      </w:r>
-      <w:proofErr w:type="spellEnd"/>
-      <w:r>
-        <w:rPr>
-          <w:lang w:val="en-US"/>
-        </w:rPr>
-        <w:t xml:space="preserve"> algorithm depend on which mode you use: Word2Vec (unsupervised) and Text Classification (supervised).</w:t>
+        <w:t>Predict price, labor needs.</w:t>
       </w:r>
     </w:p>
     <w:p>
       <w:pPr>
+        <w:jc w:val="both"/>
+        <w:rPr>
+          <w:b/>
+          <w:lang w:val="en-US"/>
+        </w:rPr>
+      </w:pPr>
+      <w:r>
+        <w:rPr>
+          <w:b/>
+          <w:lang w:val="en-US"/>
+        </w:rPr>
+        <w:t xml:space="preserve">RMSE – </w:t>
+      </w:r>
+      <w:r>
+        <w:rPr>
+          <w:b/>
+          <w:lang w:val="en-US"/>
+        </w:rPr>
+        <w:t>root mean square error</w:t>
+      </w:r>
+    </w:p>
+    <w:p>
+      <w:pPr>
         <w:pStyle w:val="2Nadpis"/>
         <w:jc w:val="both"/>
         <w:rPr>
           <w:lang w:val="en-US"/>
         </w:rPr>
       </w:pPr>
-      <w:bookmarkStart w:id="16" w:name="_Toc21876183"/>
-      <w:proofErr w:type="spellStart"/>
-      <w:r>
-        <w:rPr>
-          <w:lang w:val="en-US"/>
-        </w:rPr>
-        <w:t>DeepAR</w:t>
-      </w:r>
-      <w:proofErr w:type="spellEnd"/>
-      <w:r>
-        <w:rPr>
-          <w:lang w:val="en-US"/>
-        </w:rPr>
-        <w:t xml:space="preserve"> Forecasting</w:t>
+      <w:bookmarkStart w:id="16" w:name="_Toc21876184"/>
+      <w:r>
+        <w:rPr>
+          <w:lang w:val="en-US"/>
+        </w:rPr>
+        <w:t>Factorization Machines</w:t>
       </w:r>
       <w:bookmarkEnd w:id="16"/>
     </w:p>
@@ -4559,21 +4378,7 @@
         <w:rPr>
           <w:lang w:val="en-US"/>
         </w:rPr>
-        <w:t xml:space="preserve">The Amazon SageMaker </w:t>
-      </w:r>
-      <w:proofErr w:type="spellStart"/>
-      <w:r>
-        <w:rPr>
-          <w:lang w:val="en-US"/>
-        </w:rPr>
-        <w:t>DeepAR</w:t>
-      </w:r>
-      <w:proofErr w:type="spellEnd"/>
-      <w:r>
-        <w:rPr>
-          <w:lang w:val="en-US"/>
-        </w:rPr>
-        <w:t xml:space="preserve"> forecasting algorithm is a supervised learning algorithm for forecasting scalar (one-dimensional) time series using recurrent neural networks (RNN). Classical forecasting methods, such as autoregressive integrated moving average (ARIMA) or exponential smoothing (ETS), fit a single model to each individual time series. They then use that model to extrapolate the time series into the future.</w:t>
+        <w:t>A factorization machine is a general-purpose supervised learning algorithm that you can use for both classification and regression tasks. It is an extension of a linear model that is designed to capture interactions between features within high dimensional sparse datasets economically. For example, in a click prediction system, the factorization machine model can capture click rate patterns observed when ads from a certain ad-category are placed on pages from a certain page-category. Factorization machines are a good choice for tasks dealing with high dimensional sparse datasets, such as click prediction and item recommendation.</w:t>
       </w:r>
     </w:p>
     <w:p>
@@ -4587,30 +4392,158 @@
         <w:rPr>
           <w:lang w:val="en-US"/>
         </w:rPr>
-        <w:t>Predict price, labor needs.</w:t>
+        <w:t xml:space="preserve">The Amazon SageMaker implementation of factorization machines considers only </w:t>
+      </w:r>
+      <w:r>
+        <w:rPr>
+          <w:b/>
+          <w:lang w:val="en-US"/>
+        </w:rPr>
+        <w:t>pair-wise</w:t>
+      </w:r>
+      <w:r>
+        <w:rPr>
+          <w:lang w:val="en-US"/>
+        </w:rPr>
+        <w:t xml:space="preserve"> (2nd order) </w:t>
+      </w:r>
+      <w:r>
+        <w:rPr>
+          <w:b/>
+          <w:lang w:val="en-US"/>
+        </w:rPr>
+        <w:t>interactions</w:t>
+      </w:r>
+      <w:r>
+        <w:rPr>
+          <w:lang w:val="en-US"/>
+        </w:rPr>
+        <w:t xml:space="preserve"> </w:t>
+      </w:r>
+      <w:r>
+        <w:rPr>
+          <w:b/>
+          <w:lang w:val="en-US"/>
+        </w:rPr>
+        <w:t>between</w:t>
+      </w:r>
+      <w:r>
+        <w:rPr>
+          <w:lang w:val="en-US"/>
+        </w:rPr>
+        <w:t xml:space="preserve"> </w:t>
+      </w:r>
+      <w:r>
+        <w:rPr>
+          <w:b/>
+          <w:lang w:val="en-US"/>
+        </w:rPr>
+        <w:t>features</w:t>
+      </w:r>
+      <w:r>
+        <w:rPr>
+          <w:lang w:val="en-US"/>
+        </w:rPr>
+        <w:t>.</w:t>
       </w:r>
     </w:p>
     <w:p>
       <w:pPr>
+        <w:ind w:firstLine="708"/>
         <w:jc w:val="both"/>
         <w:rPr>
-          <w:b/>
-          <w:lang w:val="en-US"/>
-        </w:rPr>
-      </w:pPr>
-      <w:r>
-        <w:rPr>
-          <w:b/>
-          <w:lang w:val="en-US"/>
-        </w:rPr>
-        <w:t xml:space="preserve">RMSE – </w:t>
-      </w:r>
-      <w:r>
-        <w:rPr>
-          <w:b/>
-          <w:lang w:val="en-US"/>
-        </w:rPr>
-        <w:t>root mean square error</w:t>
+          <w:lang w:val="en-US"/>
+        </w:rPr>
+      </w:pPr>
+      <w:r>
+        <w:rPr>
+          <w:lang w:val="en-US"/>
+        </w:rPr>
+        <w:t>A</w:t>
+      </w:r>
+      <w:r>
+        <w:rPr>
+          <w:lang w:val="en-US"/>
+        </w:rPr>
+        <w:t>re a new model cla</w:t>
+      </w:r>
+      <w:r>
+        <w:rPr>
+          <w:lang w:val="en-US"/>
+        </w:rPr>
+        <w:t xml:space="preserve">ss that combines the advantages </w:t>
+      </w:r>
+      <w:r>
+        <w:rPr>
+          <w:lang w:val="en-US"/>
+        </w:rPr>
+        <w:t>of Support Vector Machines (</w:t>
+      </w:r>
+      <w:r>
+        <w:rPr>
+          <w:lang w:val="en-US"/>
+        </w:rPr>
+        <w:t xml:space="preserve">SVM) with factorization models </w:t>
+      </w:r>
+      <w:r>
+        <w:rPr>
+          <w:lang w:val="en-US"/>
+        </w:rPr>
+        <w:t>Like SVMs, FMs are a gen</w:t>
+      </w:r>
+      <w:r>
+        <w:rPr>
+          <w:lang w:val="en-US"/>
+        </w:rPr>
+        <w:t xml:space="preserve">eral predictor working with any </w:t>
+      </w:r>
+      <w:r>
+        <w:rPr>
+          <w:lang w:val="en-US"/>
+        </w:rPr>
+        <w:t xml:space="preserve">real valued feature vector. In </w:t>
+      </w:r>
+      <w:r>
+        <w:rPr>
+          <w:lang w:val="en-US"/>
+        </w:rPr>
+        <w:t xml:space="preserve">contrast to SVMs, FMs model all </w:t>
+      </w:r>
+      <w:r>
+        <w:rPr>
+          <w:lang w:val="en-US"/>
+        </w:rPr>
+        <w:t>interactions between variables using factorized parameters. Thus</w:t>
+      </w:r>
+      <w:r>
+        <w:rPr>
+          <w:lang w:val="en-US"/>
+        </w:rPr>
+        <w:t xml:space="preserve"> </w:t>
+      </w:r>
+      <w:r>
+        <w:rPr>
+          <w:lang w:val="en-US"/>
+        </w:rPr>
+        <w:t>they are able to estimate interact</w:t>
+      </w:r>
+      <w:r>
+        <w:rPr>
+          <w:lang w:val="en-US"/>
+        </w:rPr>
+        <w:t xml:space="preserve">ions even in problems with huge </w:t>
+      </w:r>
+      <w:r>
+        <w:rPr>
+          <w:lang w:val="en-US"/>
+        </w:rPr>
+        <w:t>sparsity (like recommender systems) where SVMs fail</w:t>
+      </w:r>
+      <w:r>
+        <w:rPr>
+          <w:lang w:val="en-US"/>
+        </w:rPr>
+        <w:t>.</w:t>
       </w:r>
     </w:p>
     <w:p>
@@ -4621,222 +4554,35 @@
           <w:lang w:val="en-US"/>
         </w:rPr>
       </w:pPr>
-      <w:bookmarkStart w:id="17" w:name="_Toc21876184"/>
-      <w:r>
-        <w:rPr>
-          <w:lang w:val="en-US"/>
-        </w:rPr>
-        <w:t>Factorization Machines</w:t>
+      <w:bookmarkStart w:id="17" w:name="_Toc21876185"/>
+      <w:r>
+        <w:rPr>
+          <w:lang w:val="en-US"/>
+        </w:rPr>
+        <w:t>Image Cla</w:t>
+      </w:r>
+      <w:r>
+        <w:rPr>
+          <w:lang w:val="en-US"/>
+        </w:rPr>
+        <w:t>ssification</w:t>
       </w:r>
       <w:bookmarkEnd w:id="17"/>
     </w:p>
     <w:p>
       <w:pPr>
-        <w:jc w:val="both"/>
-        <w:rPr>
-          <w:lang w:val="en-US"/>
-        </w:rPr>
-      </w:pPr>
-      <w:r>
-        <w:rPr>
-          <w:lang w:val="en-US"/>
-        </w:rPr>
-        <w:t>A factorization machine is a general-purpose supervised learning algorithm that you can use for both classification and regression tasks. It is an extension of a linear model that is designed to capture interactions between features within high dimensional sparse datasets economically. For example, in a click prediction system, the factorization machine model can capture click rate patterns observed when ads from a certain ad-category are placed on pages from a certain page-category. Factorization machines are a good choice for tasks dealing with high dimensional sparse datasets, such as click prediction and item recommendation.</w:t>
-      </w:r>
-    </w:p>
-    <w:p>
-      <w:pPr>
-        <w:jc w:val="both"/>
-        <w:rPr>
-          <w:lang w:val="en-US"/>
-        </w:rPr>
-      </w:pPr>
-      <w:r>
-        <w:rPr>
-          <w:lang w:val="en-US"/>
-        </w:rPr>
-        <w:t xml:space="preserve">The Amazon SageMaker implementation of factorization machines considers only </w:t>
-      </w:r>
-      <w:r>
-        <w:rPr>
-          <w:b/>
-          <w:lang w:val="en-US"/>
-        </w:rPr>
-        <w:t>pair-wise</w:t>
-      </w:r>
-      <w:r>
-        <w:rPr>
-          <w:lang w:val="en-US"/>
-        </w:rPr>
-        <w:t xml:space="preserve"> (2nd order) </w:t>
-      </w:r>
-      <w:r>
-        <w:rPr>
-          <w:b/>
-          <w:lang w:val="en-US"/>
-        </w:rPr>
-        <w:t>interactions</w:t>
-      </w:r>
-      <w:r>
-        <w:rPr>
-          <w:lang w:val="en-US"/>
-        </w:rPr>
-        <w:t xml:space="preserve"> </w:t>
-      </w:r>
-      <w:r>
-        <w:rPr>
-          <w:b/>
-          <w:lang w:val="en-US"/>
-        </w:rPr>
-        <w:t>between</w:t>
-      </w:r>
-      <w:r>
-        <w:rPr>
-          <w:lang w:val="en-US"/>
-        </w:rPr>
-        <w:t xml:space="preserve"> </w:t>
-      </w:r>
-      <w:r>
-        <w:rPr>
-          <w:b/>
-          <w:lang w:val="en-US"/>
-        </w:rPr>
-        <w:t>features</w:t>
-      </w:r>
-      <w:r>
-        <w:rPr>
-          <w:lang w:val="en-US"/>
-        </w:rPr>
-        <w:t>.</w:t>
-      </w:r>
-    </w:p>
-    <w:p>
-      <w:pPr>
-        <w:ind w:firstLine="708"/>
-        <w:jc w:val="both"/>
-        <w:rPr>
-          <w:lang w:val="en-US"/>
-        </w:rPr>
-      </w:pPr>
-      <w:r>
-        <w:rPr>
-          <w:lang w:val="en-US"/>
-        </w:rPr>
-        <w:t>A</w:t>
-      </w:r>
-      <w:r>
-        <w:rPr>
-          <w:lang w:val="en-US"/>
-        </w:rPr>
-        <w:t>re a new model cla</w:t>
-      </w:r>
-      <w:r>
-        <w:rPr>
-          <w:lang w:val="en-US"/>
-        </w:rPr>
-        <w:t xml:space="preserve">ss that combines the advantages </w:t>
-      </w:r>
-      <w:r>
-        <w:rPr>
-          <w:lang w:val="en-US"/>
-        </w:rPr>
-        <w:t>of Support Vector Machines (</w:t>
-      </w:r>
-      <w:r>
-        <w:rPr>
-          <w:lang w:val="en-US"/>
-        </w:rPr>
-        <w:t xml:space="preserve">SVM) with factorization models </w:t>
-      </w:r>
-      <w:r>
-        <w:rPr>
-          <w:lang w:val="en-US"/>
-        </w:rPr>
-        <w:t>Like SVMs, FMs are a gen</w:t>
-      </w:r>
-      <w:r>
-        <w:rPr>
-          <w:lang w:val="en-US"/>
-        </w:rPr>
-        <w:t xml:space="preserve">eral predictor working with any </w:t>
-      </w:r>
-      <w:r>
-        <w:rPr>
-          <w:lang w:val="en-US"/>
-        </w:rPr>
-        <w:t xml:space="preserve">real valued feature vector. In </w:t>
-      </w:r>
-      <w:r>
-        <w:rPr>
-          <w:lang w:val="en-US"/>
-        </w:rPr>
-        <w:t xml:space="preserve">contrast to SVMs, FMs model all </w:t>
-      </w:r>
-      <w:r>
-        <w:rPr>
-          <w:lang w:val="en-US"/>
-        </w:rPr>
-        <w:t>interactions between variables using factorized parameters. Thus</w:t>
-      </w:r>
-      <w:r>
-        <w:rPr>
-          <w:lang w:val="en-US"/>
-        </w:rPr>
-        <w:t xml:space="preserve"> </w:t>
-      </w:r>
-      <w:r>
-        <w:rPr>
-          <w:lang w:val="en-US"/>
-        </w:rPr>
-        <w:t>they are able to estimate interact</w:t>
-      </w:r>
-      <w:r>
-        <w:rPr>
-          <w:lang w:val="en-US"/>
-        </w:rPr>
-        <w:t xml:space="preserve">ions even in problems with huge </w:t>
-      </w:r>
-      <w:proofErr w:type="spellStart"/>
-      <w:r>
-        <w:rPr>
-          <w:lang w:val="en-US"/>
-        </w:rPr>
-        <w:t>sparsity</w:t>
-      </w:r>
-      <w:proofErr w:type="spellEnd"/>
-      <w:r>
-        <w:rPr>
-          <w:lang w:val="en-US"/>
-        </w:rPr>
-        <w:t xml:space="preserve"> (like recommender systems) where SVMs fail</w:t>
-      </w:r>
-      <w:r>
-        <w:rPr>
-          <w:lang w:val="en-US"/>
-        </w:rPr>
-        <w:t>.</w:t>
-      </w:r>
-    </w:p>
-    <w:p>
-      <w:pPr>
         <w:pStyle w:val="2Nadpis"/>
         <w:jc w:val="both"/>
         <w:rPr>
           <w:lang w:val="en-US"/>
         </w:rPr>
       </w:pPr>
-      <w:bookmarkStart w:id="18" w:name="_Toc21876185"/>
-      <w:r>
-        <w:rPr>
-          <w:lang w:val="en-US"/>
-        </w:rPr>
-        <w:t>Image Cla</w:t>
-      </w:r>
-      <w:r>
-        <w:rPr>
-          <w:lang w:val="en-US"/>
-        </w:rPr>
-        <w:t>ssification</w:t>
+      <w:bookmarkStart w:id="18" w:name="_Toc21876186"/>
+      <w:r>
+        <w:rPr>
+          <w:lang w:val="en-US"/>
+        </w:rPr>
+        <w:t>IP Insights</w:t>
       </w:r>
       <w:bookmarkEnd w:id="18"/>
     </w:p>
@@ -4848,73 +4594,90 @@
           <w:lang w:val="en-US"/>
         </w:rPr>
       </w:pPr>
-      <w:bookmarkStart w:id="19" w:name="_Toc21876186"/>
-      <w:r>
-        <w:rPr>
-          <w:lang w:val="en-US"/>
-        </w:rPr>
-        <w:t>IP Insights</w:t>
+      <w:bookmarkStart w:id="19" w:name="_Toc21876187"/>
+      <w:r>
+        <w:rPr>
+          <w:lang w:val="en-US"/>
+        </w:rPr>
+        <w:t>k-means</w:t>
       </w:r>
       <w:bookmarkEnd w:id="19"/>
     </w:p>
     <w:p>
       <w:pPr>
+        <w:rPr>
+          <w:lang w:val="en-US"/>
+        </w:rPr>
+      </w:pPr>
+      <w:r>
+        <w:rPr>
+          <w:lang w:val="en-US"/>
+        </w:rPr>
+        <w:t>K-means is an unsupervised learning algorithm. It attempts to find discrete groupings within data, where members of a group are as similar as possible to one another and as different as possible from members of other groups. You define the attributes that you want the algorithm to use to determine similarity.</w:t>
+      </w:r>
+      <w:r>
+        <w:rPr>
+          <w:lang w:val="en-US"/>
+        </w:rPr>
+        <w:t xml:space="preserve"> Clustering.</w:t>
+      </w:r>
+    </w:p>
+    <w:p>
+      <w:pPr>
         <w:pStyle w:val="2Nadpis"/>
         <w:jc w:val="both"/>
         <w:rPr>
           <w:lang w:val="en-US"/>
         </w:rPr>
       </w:pPr>
-      <w:bookmarkStart w:id="20" w:name="_Toc21876187"/>
-      <w:r>
-        <w:rPr>
-          <w:lang w:val="en-US"/>
-        </w:rPr>
-        <w:t>k-means</w:t>
+      <w:bookmarkStart w:id="20" w:name="_Toc21876188"/>
+      <w:r>
+        <w:rPr>
+          <w:lang w:val="en-US"/>
+        </w:rPr>
+        <w:t>k-NN</w:t>
+      </w:r>
+      <w:r>
+        <w:rPr>
+          <w:lang w:val="en-US"/>
+        </w:rPr>
+        <w:t xml:space="preserve"> (K-Nearest Neighbors)</w:t>
       </w:r>
       <w:bookmarkEnd w:id="20"/>
     </w:p>
     <w:p>
       <w:pPr>
-        <w:rPr>
-          <w:lang w:val="en-US"/>
-        </w:rPr>
-      </w:pPr>
-      <w:r>
-        <w:rPr>
-          <w:lang w:val="en-US"/>
-        </w:rPr>
-        <w:t>K-means is an unsupervised learning algorithm. It attempts to find discrete groupings within data, where members of a group are as similar as possible to one another and as different as possible from members of other groups. You define the attributes that you want the algorithm to use to determine similarity.</w:t>
-      </w:r>
-      <w:r>
-        <w:rPr>
-          <w:lang w:val="en-US"/>
-        </w:rPr>
-        <w:t xml:space="preserve"> Clustering.</w:t>
+        <w:ind w:firstLine="450"/>
+        <w:rPr>
+          <w:lang w:val="en-US"/>
+        </w:rPr>
+      </w:pPr>
+      <w:r>
+        <w:rPr>
+          <w:lang w:val="en-US"/>
+        </w:rPr>
+        <w:t>K-nearest neighbor is a subset of supervised learning classification (or regression) algorithms (it takes a bunch of labeled points and uses them to learn how to label other points). It is supervised because you are trying to classify a point based on the known classification of other points. In contrast, K-means is a subset of unsupervised learning clustering algorithms (it takes a bunch of unlabeled points and tries to group them into clusters). It is unsupervised because the points have no external classification.</w:t>
       </w:r>
     </w:p>
     <w:p>
       <w:pPr>
-        <w:pStyle w:val="2Nadpis"/>
-        <w:jc w:val="both"/>
-        <w:rPr>
-          <w:lang w:val="en-US"/>
-        </w:rPr>
-      </w:pPr>
-      <w:bookmarkStart w:id="21" w:name="_Toc21876188"/>
-      <w:r>
-        <w:rPr>
-          <w:lang w:val="en-US"/>
-        </w:rPr>
-        <w:t>k-NN</w:t>
-      </w:r>
-      <w:r>
-        <w:rPr>
-          <w:lang w:val="en-US"/>
-        </w:rPr>
-        <w:t xml:space="preserve"> (K-Nearest Neighbors)</w:t>
-      </w:r>
-      <w:bookmarkEnd w:id="21"/>
+        <w:ind w:firstLine="450"/>
+        <w:rPr>
+          <w:lang w:val="en-US"/>
+        </w:rPr>
+      </w:pPr>
+      <w:r>
+        <w:rPr>
+          <w:lang w:val="en-US"/>
+        </w:rPr>
+        <w:t>The k-nearest neighbors algorithm (k-NN) is a supervised, non-parametric method used for classification and regression. The input consists of the k closest training examples in the feature space. The output depends on whether k-NN is used fo</w:t>
+      </w:r>
+      <w:r>
+        <w:rPr>
+          <w:lang w:val="en-US"/>
+        </w:rPr>
+        <w:t>r classification or regression.</w:t>
+      </w:r>
     </w:p>
     <w:p>
       <w:pPr>
@@ -4927,8 +4690,30 @@
         <w:rPr>
           <w:lang w:val="en-US"/>
         </w:rPr>
-        <w:t>K-nearest neighbor is a subset of supervised learning classification (or regression) algorithms (it takes a bunch of labeled points and uses them to learn how to label other points). It is supervised because you are trying to classify a point based on the known classification of other points. In contrast, K-means is a subset of unsupervised learning clustering algorithms (it takes a bunch of unlabeled points and tries to group them into clusters). It is unsupervised because the points have no external classification.</w:t>
-      </w:r>
+        <w:t>- In k-NN classification, the output is a class membership. An object is classified by a plurality vote of its neighbors, with the object being assigned to the class most common among its k nearest neighbors (k is a positive integer, typically small). If k = 1, then the object is simply assigned to the class o</w:t>
+      </w:r>
+      <w:r>
+        <w:rPr>
+          <w:lang w:val="en-US"/>
+        </w:rPr>
+        <w:t>f that single nearest neighbor.</w:t>
+      </w:r>
+    </w:p>
+    <w:p>
+      <w:pPr>
+        <w:ind w:firstLine="450"/>
+        <w:rPr>
+          <w:lang w:val="en-US"/>
+        </w:rPr>
+      </w:pPr>
+      <w:r>
+        <w:rPr>
+          <w:lang w:val="en-US"/>
+        </w:rPr>
+        <w:t>- In k-NN regression, the output is the property value for the object. This value is the average of the values of k nearest neighbors</w:t>
+      </w:r>
+      <w:bookmarkStart w:id="21" w:name="_GoBack"/>
+      <w:bookmarkEnd w:id="21"/>
     </w:p>
     <w:p>
       <w:pPr>
@@ -5093,21 +4878,7 @@
         <w:rPr>
           <w:lang w:val="en-US"/>
         </w:rPr>
-        <w:t xml:space="preserve">Object2Vec generalizes the well-known Word2Vec embedding technique for words that is optimized in the Amazon SageMaker </w:t>
-      </w:r>
-      <w:proofErr w:type="spellStart"/>
-      <w:r>
-        <w:rPr>
-          <w:lang w:val="en-US"/>
-        </w:rPr>
-        <w:t>BlazingText</w:t>
-      </w:r>
-      <w:proofErr w:type="spellEnd"/>
-      <w:r>
-        <w:rPr>
-          <w:lang w:val="en-US"/>
-        </w:rPr>
-        <w:t xml:space="preserve"> Algorithm</w:t>
+        <w:t>Object2Vec generalizes the well-known Word2Vec embedding technique for words that is optimized in the Amazon SageMaker BlazingText Algorithm</w:t>
       </w:r>
     </w:p>
     <w:p>
@@ -5242,7 +5013,6 @@
         </w:rPr>
       </w:pPr>
       <w:bookmarkStart w:id="30" w:name="_Toc21876197"/>
-      <w:proofErr w:type="spellStart"/>
       <w:r>
         <w:rPr>
           <w:lang w:val="en-US"/>
@@ -5250,7 +5020,6 @@
         <w:t>XGBoost</w:t>
       </w:r>
       <w:bookmarkEnd w:id="30"/>
-      <w:proofErr w:type="spellEnd"/>
     </w:p>
     <w:p>
       <w:pPr>
@@ -5309,7 +5078,62 @@
         <w:rPr>
           <w:lang w:val="en-US"/>
         </w:rPr>
-        <w:t>Supervised, quantitative analysis (regression)</w:t>
+        <w:t xml:space="preserve">Supervised, </w:t>
+      </w:r>
+      <w:r>
+        <w:rPr>
+          <w:lang w:val="en-US"/>
+        </w:rPr>
+        <w:t>both classification and regression problems.</w:t>
+      </w:r>
+    </w:p>
+    <w:p>
+      <w:pPr>
+        <w:rPr>
+          <w:lang w:val="en-US"/>
+        </w:rPr>
+      </w:pPr>
+      <w:r>
+        <w:rPr>
+          <w:lang w:val="en-US"/>
+        </w:rPr>
+        <w:t>The best model optimizes either of the following:</w:t>
+      </w:r>
+    </w:p>
+    <w:p>
+      <w:pPr>
+        <w:pStyle w:val="ListParagraph"/>
+        <w:numPr>
+          <w:ilvl w:val="0"/>
+          <w:numId w:val="60"/>
+        </w:numPr>
+        <w:rPr>
+          <w:lang w:val="en-US"/>
+        </w:rPr>
+      </w:pPr>
+      <w:r>
+        <w:rPr>
+          <w:lang w:val="en-US"/>
+        </w:rPr>
+        <w:t>Continuous objectives, such as mean square error, cross entropy loss, and absolute error.</w:t>
+      </w:r>
+    </w:p>
+    <w:p>
+      <w:pPr>
+        <w:pStyle w:val="ListParagraph"/>
+        <w:numPr>
+          <w:ilvl w:val="0"/>
+          <w:numId w:val="60"/>
+        </w:numPr>
+        <w:rPr>
+          <w:lang w:val="en-US"/>
+        </w:rPr>
+      </w:pPr>
+      <w:r>
+        <w:rPr>
+          <w:lang w:val="en-US"/>
+        </w:rPr>
+        <w:t>Discrete objectives suited for classification, such as F1 measure, precision, recall, or accuracy.</w:t>
       </w:r>
     </w:p>
     <w:p>
@@ -5472,7 +5296,7 @@
                 </wp:anchor>
               </w:drawing>
             </mc:Choice>
-            <mc:Fallback xmlns:cx="http://schemas.microsoft.com/office/drawing/2014/chartex" xmlns:cx1="http://schemas.microsoft.com/office/drawing/2015/9/8/chartex" xmlns:cx2="http://schemas.microsoft.com/office/drawing/2015/10/21/chartex" xmlns:cx3="http://schemas.microsoft.com/office/drawing/2016/5/9/chartex" xmlns:cx4="http://schemas.microsoft.com/office/drawing/2016/5/10/chartex" xmlns:cx5="http://schemas.microsoft.com/office/drawing/2016/5/11/chartex" xmlns:cx6="http://schemas.microsoft.com/office/drawing/2016/5/12/chartex" xmlns:cx7="http://schemas.microsoft.com/office/drawing/2016/5/13/chartex" xmlns:cx8="http://schemas.microsoft.com/office/drawing/2016/5/14/chartex" xmlns:aink="http://schemas.microsoft.com/office/drawing/2016/ink" xmlns:am3d="http://schemas.microsoft.com/office/drawing/2017/model3d" xmlns:w16cid="http://schemas.microsoft.com/office/word/2016/wordml/cid" xmlns:w16se="http://schemas.microsoft.com/office/word/2015/wordml/symex">
+            <mc:Fallback xmlns:w16se="http://schemas.microsoft.com/office/word/2015/wordml/symex" xmlns:w16cid="http://schemas.microsoft.com/office/word/2016/wordml/cid" xmlns:am3d="http://schemas.microsoft.com/office/drawing/2017/model3d" xmlns:aink="http://schemas.microsoft.com/office/drawing/2016/ink" xmlns:cx8="http://schemas.microsoft.com/office/drawing/2016/5/14/chartex" xmlns:cx7="http://schemas.microsoft.com/office/drawing/2016/5/13/chartex" xmlns:cx6="http://schemas.microsoft.com/office/drawing/2016/5/12/chartex" xmlns:cx5="http://schemas.microsoft.com/office/drawing/2016/5/11/chartex" xmlns:cx4="http://schemas.microsoft.com/office/drawing/2016/5/10/chartex" xmlns:cx3="http://schemas.microsoft.com/office/drawing/2016/5/9/chartex" xmlns:cx2="http://schemas.microsoft.com/office/drawing/2015/10/21/chartex" xmlns:cx1="http://schemas.microsoft.com/office/drawing/2015/9/8/chartex" xmlns:cx="http://schemas.microsoft.com/office/drawing/2014/chartex">
               <w:pict>
                 <v:line w14:anchorId="4773489F" id="Rovná spojnica 3" o:spid="_x0000_s1026" style="position:absolute;flip:y;z-index:251661312;visibility:visible;mso-wrap-style:square;mso-width-percent:0;mso-height-percent:0;mso-wrap-distance-left:9pt;mso-wrap-distance-top:0;mso-wrap-distance-right:9pt;mso-wrap-distance-bottom:0;mso-position-horizontal:left;mso-position-horizontal-relative:margin;mso-position-vertical:absolute;mso-position-vertical-relative:page;mso-width-percent:0;mso-height-percent:0;mso-width-relative:margin;mso-height-relative:margin" from="0,785.2pt" to="441.85pt,785.2pt" o:gfxdata="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" strokecolor="black [3200]" strokeweight=".5pt">
                   <v:stroke joinstyle="miter"/>
@@ -5495,7 +5319,7 @@
           <w:rPr>
             <w:noProof/>
           </w:rPr>
-          <w:t>9</w:t>
+          <w:t>8</w:t>
         </w:r>
         <w:r>
           <w:fldChar w:fldCharType="end"/>
@@ -5598,7 +5422,7 @@
             </wp:anchor>
           </w:drawing>
         </mc:Choice>
-        <mc:Fallback xmlns:cx="http://schemas.microsoft.com/office/drawing/2014/chartex" xmlns:cx1="http://schemas.microsoft.com/office/drawing/2015/9/8/chartex" xmlns:cx2="http://schemas.microsoft.com/office/drawing/2015/10/21/chartex" xmlns:cx3="http://schemas.microsoft.com/office/drawing/2016/5/9/chartex" xmlns:cx4="http://schemas.microsoft.com/office/drawing/2016/5/10/chartex" xmlns:cx5="http://schemas.microsoft.com/office/drawing/2016/5/11/chartex" xmlns:cx6="http://schemas.microsoft.com/office/drawing/2016/5/12/chartex" xmlns:cx7="http://schemas.microsoft.com/office/drawing/2016/5/13/chartex" xmlns:cx8="http://schemas.microsoft.com/office/drawing/2016/5/14/chartex" xmlns:aink="http://schemas.microsoft.com/office/drawing/2016/ink" xmlns:am3d="http://schemas.microsoft.com/office/drawing/2017/model3d" xmlns:w16cid="http://schemas.microsoft.com/office/word/2016/wordml/cid" xmlns:w16se="http://schemas.microsoft.com/office/word/2015/wordml/symex">
+        <mc:Fallback xmlns:w16se="http://schemas.microsoft.com/office/word/2015/wordml/symex" xmlns:w16cid="http://schemas.microsoft.com/office/word/2016/wordml/cid" xmlns:am3d="http://schemas.microsoft.com/office/drawing/2017/model3d" xmlns:aink="http://schemas.microsoft.com/office/drawing/2016/ink" xmlns:cx8="http://schemas.microsoft.com/office/drawing/2016/5/14/chartex" xmlns:cx7="http://schemas.microsoft.com/office/drawing/2016/5/13/chartex" xmlns:cx6="http://schemas.microsoft.com/office/drawing/2016/5/12/chartex" xmlns:cx5="http://schemas.microsoft.com/office/drawing/2016/5/11/chartex" xmlns:cx4="http://schemas.microsoft.com/office/drawing/2016/5/10/chartex" xmlns:cx3="http://schemas.microsoft.com/office/drawing/2016/5/9/chartex" xmlns:cx2="http://schemas.microsoft.com/office/drawing/2015/10/21/chartex" xmlns:cx1="http://schemas.microsoft.com/office/drawing/2015/9/8/chartex" xmlns:cx="http://schemas.microsoft.com/office/drawing/2014/chartex">
           <w:pict>
             <v:line w14:anchorId="6C26ECBC" id="Rovná spojnica 2" o:spid="_x0000_s1026" style="position:absolute;flip:y;z-index:251659264;visibility:visible;mso-wrap-style:square;mso-width-percent:0;mso-height-percent:0;mso-wrap-distance-left:9pt;mso-wrap-distance-top:0;mso-wrap-distance-right:9pt;mso-wrap-distance-bottom:0;mso-position-horizontal:absolute;mso-position-horizontal-relative:margin;mso-position-vertical:absolute;mso-position-vertical-relative:page;mso-width-percent:0;mso-height-percent:0;mso-width-relative:margin;mso-height-relative:margin" from="0,51.45pt" to="441.85pt,51.45pt" o:gfxdata="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" strokecolor="black [3200]" strokeweight=".5pt">
               <v:stroke joinstyle="miter"/>
@@ -9008,6 +8832,119 @@
     </w:lvl>
   </w:abstractNum>
   <w:abstractNum w:abstractNumId="33">
+    <w:nsid w:val="406E7BA8"/>
+    <w:multiLevelType w:val="hybridMultilevel"/>
+    <w:tmpl w:val="6214FAF4"/>
+    <w:lvl w:ilvl="0" w:tplc="04090001">
+      <w:start w:val="1"/>
+      <w:numFmt w:val="bullet"/>
+      <w:lvlText w:val=""/>
+      <w:lvlJc w:val="left"/>
+      <w:pPr>
+        <w:ind w:left="720" w:hanging="360"/>
+      </w:pPr>
+      <w:rPr>
+        <w:rFonts w:ascii="Symbol" w:hAnsi="Symbol" w:hint="default"/>
+      </w:rPr>
+    </w:lvl>
+    <w:lvl w:ilvl="1" w:tplc="04090003" w:tentative="1">
+      <w:start w:val="1"/>
+      <w:numFmt w:val="bullet"/>
+      <w:lvlText w:val="o"/>
+      <w:lvlJc w:val="left"/>
+      <w:pPr>
+        <w:ind w:left="1440" w:hanging="360"/>
+      </w:pPr>
+      <w:rPr>
+        <w:rFonts w:ascii="Courier New" w:hAnsi="Courier New" w:cs="Courier New" w:hint="default"/>
+      </w:rPr>
+    </w:lvl>
+    <w:lvl w:ilvl="2" w:tplc="04090005" w:tentative="1">
+      <w:start w:val="1"/>
+      <w:numFmt w:val="bullet"/>
+      <w:lvlText w:val=""/>
+      <w:lvlJc w:val="left"/>
+      <w:pPr>
+        <w:ind w:left="2160" w:hanging="360"/>
+      </w:pPr>
+      <w:rPr>
+        <w:rFonts w:ascii="Wingdings" w:hAnsi="Wingdings" w:hint="default"/>
+      </w:rPr>
+    </w:lvl>
+    <w:lvl w:ilvl="3" w:tplc="04090001" w:tentative="1">
+      <w:start w:val="1"/>
+      <w:numFmt w:val="bullet"/>
+      <w:lvlText w:val=""/>
+      <w:lvlJc w:val="left"/>
+      <w:pPr>
+        <w:ind w:left="2880" w:hanging="360"/>
+      </w:pPr>
+      <w:rPr>
+        <w:rFonts w:ascii="Symbol" w:hAnsi="Symbol" w:hint="default"/>
+      </w:rPr>
+    </w:lvl>
+    <w:lvl w:ilvl="4" w:tplc="04090003" w:tentative="1">
+      <w:start w:val="1"/>
+      <w:numFmt w:val="bullet"/>
+      <w:lvlText w:val="o"/>
+      <w:lvlJc w:val="left"/>
+      <w:pPr>
+        <w:ind w:left="3600" w:hanging="360"/>
+      </w:pPr>
+      <w:rPr>
+        <w:rFonts w:ascii="Courier New" w:hAnsi="Courier New" w:cs="Courier New" w:hint="default"/>
+      </w:rPr>
+    </w:lvl>
+    <w:lvl w:ilvl="5" w:tplc="04090005" w:tentative="1">
+      <w:start w:val="1"/>
+      <w:numFmt w:val="bullet"/>
+      <w:lvlText w:val=""/>
+      <w:lvlJc w:val="left"/>
+      <w:pPr>
+        <w:ind w:left="4320" w:hanging="360"/>
+      </w:pPr>
+      <w:rPr>
+        <w:rFonts w:ascii="Wingdings" w:hAnsi="Wingdings" w:hint="default"/>
+      </w:rPr>
+    </w:lvl>
+    <w:lvl w:ilvl="6" w:tplc="04090001" w:tentative="1">
+      <w:start w:val="1"/>
+      <w:numFmt w:val="bullet"/>
+      <w:lvlText w:val=""/>
+      <w:lvlJc w:val="left"/>
+      <w:pPr>
+        <w:ind w:left="5040" w:hanging="360"/>
+      </w:pPr>
+      <w:rPr>
+        <w:rFonts w:ascii="Symbol" w:hAnsi="Symbol" w:hint="default"/>
+      </w:rPr>
+    </w:lvl>
+    <w:lvl w:ilvl="7" w:tplc="04090003" w:tentative="1">
+      <w:start w:val="1"/>
+      <w:numFmt w:val="bullet"/>
+      <w:lvlText w:val="o"/>
+      <w:lvlJc w:val="left"/>
+      <w:pPr>
+        <w:ind w:left="5760" w:hanging="360"/>
+      </w:pPr>
+      <w:rPr>
+        <w:rFonts w:ascii="Courier New" w:hAnsi="Courier New" w:cs="Courier New" w:hint="default"/>
+      </w:rPr>
+    </w:lvl>
+    <w:lvl w:ilvl="8" w:tplc="04090005" w:tentative="1">
+      <w:start w:val="1"/>
+      <w:numFmt w:val="bullet"/>
+      <w:lvlText w:val=""/>
+      <w:lvlJc w:val="left"/>
+      <w:pPr>
+        <w:ind w:left="6480" w:hanging="360"/>
+      </w:pPr>
+      <w:rPr>
+        <w:rFonts w:ascii="Wingdings" w:hAnsi="Wingdings" w:hint="default"/>
+      </w:rPr>
+    </w:lvl>
+  </w:abstractNum>
+  <w:abstractNum w:abstractNumId="34">
     <w:nsid w:val="439F7C67"/>
     <w:multiLevelType w:val="hybridMultilevel"/>
     <w:tmpl w:val="A90CA3C8"/>
@@ -9120,7 +9057,7 @@
       </w:rPr>
     </w:lvl>
   </w:abstractNum>
-  <w:abstractNum w:abstractNumId="34">
+  <w:abstractNum w:abstractNumId="35">
     <w:nsid w:val="44A10759"/>
     <w:multiLevelType w:val="hybridMultilevel"/>
     <w:tmpl w:val="30F0CFBE"/>
@@ -9233,7 +9170,7 @@
       </w:rPr>
     </w:lvl>
   </w:abstractNum>
-  <w:abstractNum w:abstractNumId="35">
+  <w:abstractNum w:abstractNumId="36">
     <w:nsid w:val="452C6C00"/>
     <w:multiLevelType w:val="hybridMultilevel"/>
     <w:tmpl w:val="2C3435FE"/>
@@ -9346,7 +9283,7 @@
       </w:rPr>
     </w:lvl>
   </w:abstractNum>
-  <w:abstractNum w:abstractNumId="36">
+  <w:abstractNum w:abstractNumId="37">
     <w:nsid w:val="4EF43E1F"/>
     <w:multiLevelType w:val="hybridMultilevel"/>
     <w:tmpl w:val="C1BCCDB0"/>
@@ -9435,7 +9372,7 @@
       </w:pPr>
     </w:lvl>
   </w:abstractNum>
-  <w:abstractNum w:abstractNumId="37">
+  <w:abstractNum w:abstractNumId="38">
     <w:nsid w:val="5057507D"/>
     <w:multiLevelType w:val="hybridMultilevel"/>
     <w:tmpl w:val="23E0A9D4"/>
@@ -9548,7 +9485,7 @@
       </w:rPr>
     </w:lvl>
   </w:abstractNum>
-  <w:abstractNum w:abstractNumId="38">
+  <w:abstractNum w:abstractNumId="39">
     <w:nsid w:val="518A58C7"/>
     <w:multiLevelType w:val="hybridMultilevel"/>
     <w:tmpl w:val="0FDA7266"/>
@@ -9661,7 +9598,7 @@
       </w:rPr>
     </w:lvl>
   </w:abstractNum>
-  <w:abstractNum w:abstractNumId="39">
+  <w:abstractNum w:abstractNumId="40">
     <w:nsid w:val="51C37E2F"/>
     <w:multiLevelType w:val="hybridMultilevel"/>
     <w:tmpl w:val="3FC49098"/>
@@ -9747,7 +9684,7 @@
       </w:pPr>
     </w:lvl>
   </w:abstractNum>
-  <w:abstractNum w:abstractNumId="40">
+  <w:abstractNum w:abstractNumId="41">
     <w:nsid w:val="520B34DE"/>
     <w:multiLevelType w:val="hybridMultilevel"/>
     <w:tmpl w:val="26002848"/>
@@ -9839,7 +9776,7 @@
       </w:pPr>
     </w:lvl>
   </w:abstractNum>
-  <w:abstractNum w:abstractNumId="41">
+  <w:abstractNum w:abstractNumId="42">
     <w:nsid w:val="55A02556"/>
     <w:multiLevelType w:val="hybridMultilevel"/>
     <w:tmpl w:val="CBDEBCBA"/>
@@ -9952,7 +9889,7 @@
       </w:rPr>
     </w:lvl>
   </w:abstractNum>
-  <w:abstractNum w:abstractNumId="42">
+  <w:abstractNum w:abstractNumId="43">
     <w:nsid w:val="57BB66BB"/>
     <w:multiLevelType w:val="multilevel"/>
     <w:tmpl w:val="E640CCEA"/>
@@ -10111,7 +10048,7 @@
       </w:rPr>
     </w:lvl>
   </w:abstractNum>
-  <w:abstractNum w:abstractNumId="43">
+  <w:abstractNum w:abstractNumId="44">
     <w:nsid w:val="5B04798D"/>
     <w:multiLevelType w:val="hybridMultilevel"/>
     <w:tmpl w:val="B59CCAB2"/>
@@ -10201,7 +10138,7 @@
       </w:pPr>
     </w:lvl>
   </w:abstractNum>
-  <w:abstractNum w:abstractNumId="44">
+  <w:abstractNum w:abstractNumId="45">
     <w:nsid w:val="5EB6245F"/>
     <w:multiLevelType w:val="hybridMultilevel"/>
     <w:tmpl w:val="F87EBB96"/>
@@ -10314,7 +10251,7 @@
       </w:rPr>
     </w:lvl>
   </w:abstractNum>
-  <w:abstractNum w:abstractNumId="45">
+  <w:abstractNum w:abstractNumId="46">
     <w:nsid w:val="5ECB60B8"/>
     <w:multiLevelType w:val="hybridMultilevel"/>
     <w:tmpl w:val="75407834"/>
@@ -10400,7 +10337,7 @@
       </w:pPr>
     </w:lvl>
   </w:abstractNum>
-  <w:abstractNum w:abstractNumId="46">
+  <w:abstractNum w:abstractNumId="47">
     <w:nsid w:val="638E0660"/>
     <w:multiLevelType w:val="hybridMultilevel"/>
     <w:tmpl w:val="55D41F52"/>
@@ -10513,7 +10450,7 @@
       </w:rPr>
     </w:lvl>
   </w:abstractNum>
-  <w:abstractNum w:abstractNumId="47">
+  <w:abstractNum w:abstractNumId="48">
     <w:nsid w:val="64D47812"/>
     <w:multiLevelType w:val="hybridMultilevel"/>
     <w:tmpl w:val="30EE9B16"/>
@@ -10602,7 +10539,7 @@
       </w:pPr>
     </w:lvl>
   </w:abstractNum>
-  <w:abstractNum w:abstractNumId="48">
+  <w:abstractNum w:abstractNumId="49">
     <w:nsid w:val="66B621D3"/>
     <w:multiLevelType w:val="hybridMultilevel"/>
     <w:tmpl w:val="BF4075C4"/>
@@ -10691,7 +10628,7 @@
       </w:pPr>
     </w:lvl>
   </w:abstractNum>
-  <w:abstractNum w:abstractNumId="49">
+  <w:abstractNum w:abstractNumId="50">
     <w:nsid w:val="67B72E69"/>
     <w:multiLevelType w:val="hybridMultilevel"/>
     <w:tmpl w:val="53042DE2"/>
@@ -10804,7 +10741,7 @@
       </w:rPr>
     </w:lvl>
   </w:abstractNum>
-  <w:abstractNum w:abstractNumId="50">
+  <w:abstractNum w:abstractNumId="51">
     <w:nsid w:val="693852D2"/>
     <w:multiLevelType w:val="hybridMultilevel"/>
     <w:tmpl w:val="B1580F60"/>
@@ -10917,7 +10854,7 @@
       </w:rPr>
     </w:lvl>
   </w:abstractNum>
-  <w:abstractNum w:abstractNumId="51">
+  <w:abstractNum w:abstractNumId="52">
     <w:nsid w:val="6D2E4164"/>
     <w:multiLevelType w:val="hybridMultilevel"/>
     <w:tmpl w:val="0B9E288A"/>
@@ -11006,7 +10943,7 @@
       </w:pPr>
     </w:lvl>
   </w:abstractNum>
-  <w:abstractNum w:abstractNumId="52">
+  <w:abstractNum w:abstractNumId="53">
     <w:nsid w:val="6DD55411"/>
     <w:multiLevelType w:val="hybridMultilevel"/>
     <w:tmpl w:val="AE0CA076"/>
@@ -11095,7 +11032,7 @@
       </w:pPr>
     </w:lvl>
   </w:abstractNum>
-  <w:abstractNum w:abstractNumId="53">
+  <w:abstractNum w:abstractNumId="54">
     <w:nsid w:val="6E521DBF"/>
     <w:multiLevelType w:val="hybridMultilevel"/>
     <w:tmpl w:val="BABE8238"/>
@@ -11184,7 +11121,7 @@
       </w:pPr>
     </w:lvl>
   </w:abstractNum>
-  <w:abstractNum w:abstractNumId="54">
+  <w:abstractNum w:abstractNumId="55">
     <w:nsid w:val="6EB61D21"/>
     <w:multiLevelType w:val="hybridMultilevel"/>
     <w:tmpl w:val="EBC22178"/>
@@ -11270,7 +11207,7 @@
       </w:pPr>
     </w:lvl>
   </w:abstractNum>
-  <w:abstractNum w:abstractNumId="55">
+  <w:abstractNum w:abstractNumId="56">
     <w:nsid w:val="6F845A34"/>
     <w:multiLevelType w:val="hybridMultilevel"/>
     <w:tmpl w:val="4A064220"/>
@@ -11360,7 +11297,7 @@
       </w:pPr>
     </w:lvl>
   </w:abstractNum>
-  <w:abstractNum w:abstractNumId="56">
+  <w:abstractNum w:abstractNumId="57">
     <w:nsid w:val="7A1B382F"/>
     <w:multiLevelType w:val="hybridMultilevel"/>
     <w:tmpl w:val="42E8141C"/>
@@ -11446,7 +11383,7 @@
       </w:pPr>
     </w:lvl>
   </w:abstractNum>
-  <w:abstractNum w:abstractNumId="57">
+  <w:abstractNum w:abstractNumId="58">
     <w:nsid w:val="7E991ACD"/>
     <w:multiLevelType w:val="hybridMultilevel"/>
     <w:tmpl w:val="CB6EEC5E"/>
@@ -11542,7 +11479,7 @@
     <w:abstractNumId w:val="3"/>
   </w:num>
   <w:num w:numId="4">
-    <w:abstractNumId w:val="40"/>
+    <w:abstractNumId w:val="41"/>
   </w:num>
   <w:num w:numId="5">
     <w:abstractNumId w:val="11"/>
@@ -11557,19 +11494,19 @@
     <w:abstractNumId w:val="24"/>
   </w:num>
   <w:num w:numId="9">
-    <w:abstractNumId w:val="52"/>
+    <w:abstractNumId w:val="53"/>
   </w:num>
   <w:num w:numId="10">
-    <w:abstractNumId w:val="34"/>
+    <w:abstractNumId w:val="35"/>
   </w:num>
   <w:num w:numId="11">
-    <w:abstractNumId w:val="46"/>
+    <w:abstractNumId w:val="47"/>
   </w:num>
   <w:num w:numId="12">
     <w:abstractNumId w:val="18"/>
   </w:num>
   <w:num w:numId="13">
-    <w:abstractNumId w:val="44"/>
+    <w:abstractNumId w:val="45"/>
   </w:num>
   <w:num w:numId="14">
     <w:abstractNumId w:val="20"/>
@@ -11578,22 +11515,22 @@
     <w:abstractNumId w:val="9"/>
   </w:num>
   <w:num w:numId="16">
-    <w:abstractNumId w:val="33"/>
+    <w:abstractNumId w:val="34"/>
   </w:num>
   <w:num w:numId="17">
     <w:abstractNumId w:val="16"/>
   </w:num>
   <w:num w:numId="18">
-    <w:abstractNumId w:val="43"/>
+    <w:abstractNumId w:val="44"/>
   </w:num>
   <w:num w:numId="19">
-    <w:abstractNumId w:val="48"/>
+    <w:abstractNumId w:val="49"/>
   </w:num>
   <w:num w:numId="20">
     <w:abstractNumId w:val="13"/>
   </w:num>
   <w:num w:numId="21">
-    <w:abstractNumId w:val="39"/>
+    <w:abstractNumId w:val="40"/>
   </w:num>
   <w:num w:numId="22">
     <w:abstractNumId w:val="25"/>
@@ -11611,13 +11548,13 @@
     <w:abstractNumId w:val="12"/>
   </w:num>
   <w:num w:numId="27">
-    <w:abstractNumId w:val="47"/>
+    <w:abstractNumId w:val="48"/>
   </w:num>
   <w:num w:numId="28">
-    <w:abstractNumId w:val="54"/>
+    <w:abstractNumId w:val="55"/>
   </w:num>
   <w:num w:numId="29">
-    <w:abstractNumId w:val="36"/>
+    <w:abstractNumId w:val="37"/>
   </w:num>
   <w:num w:numId="30">
     <w:abstractNumId w:val="17"/>
@@ -11626,7 +11563,7 @@
     <w:abstractNumId w:val="2"/>
   </w:num>
   <w:num w:numId="32">
-    <w:abstractNumId w:val="55"/>
+    <w:abstractNumId w:val="56"/>
   </w:num>
   <w:num w:numId="33">
     <w:abstractNumId w:val="29"/>
@@ -11641,10 +11578,10 @@
     <w:abstractNumId w:val="8"/>
   </w:num>
   <w:num w:numId="37">
-    <w:abstractNumId w:val="42"/>
+    <w:abstractNumId w:val="43"/>
   </w:num>
   <w:num w:numId="38">
-    <w:abstractNumId w:val="56"/>
+    <w:abstractNumId w:val="57"/>
   </w:num>
   <w:num w:numId="39">
     <w:abstractNumId w:val="5"/>
@@ -11659,34 +11596,34 @@
     <w:abstractNumId w:val="19"/>
   </w:num>
   <w:num w:numId="43">
-    <w:abstractNumId w:val="53"/>
+    <w:abstractNumId w:val="54"/>
   </w:num>
   <w:num w:numId="44">
     <w:abstractNumId w:val="10"/>
   </w:num>
   <w:num w:numId="45">
-    <w:abstractNumId w:val="38"/>
+    <w:abstractNumId w:val="39"/>
   </w:num>
   <w:num w:numId="46">
-    <w:abstractNumId w:val="57"/>
+    <w:abstractNumId w:val="58"/>
   </w:num>
   <w:num w:numId="47">
-    <w:abstractNumId w:val="51"/>
+    <w:abstractNumId w:val="52"/>
   </w:num>
   <w:num w:numId="48">
     <w:abstractNumId w:val="0"/>
   </w:num>
   <w:num w:numId="49">
-    <w:abstractNumId w:val="49"/>
+    <w:abstractNumId w:val="50"/>
   </w:num>
   <w:num w:numId="50">
     <w:abstractNumId w:val="23"/>
   </w:num>
   <w:num w:numId="51">
-    <w:abstractNumId w:val="45"/>
+    <w:abstractNumId w:val="46"/>
   </w:num>
   <w:num w:numId="52">
-    <w:abstractNumId w:val="37"/>
+    <w:abstractNumId w:val="38"/>
   </w:num>
   <w:num w:numId="53">
     <w:abstractNumId w:val="14"/>
@@ -11755,13 +11692,16 @@
     <w:abstractNumId w:val="6"/>
   </w:num>
   <w:num w:numId="57">
-    <w:abstractNumId w:val="35"/>
+    <w:abstractNumId w:val="36"/>
   </w:num>
   <w:num w:numId="58">
-    <w:abstractNumId w:val="41"/>
+    <w:abstractNumId w:val="42"/>
   </w:num>
   <w:num w:numId="59">
-    <w:abstractNumId w:val="50"/>
+    <w:abstractNumId w:val="51"/>
+  </w:num>
+  <w:num w:numId="60">
+    <w:abstractNumId w:val="33"/>
   </w:num>
   <w:numIdMacAtCleanup w:val="52"/>
 </w:numbering>
@@ -13226,7 +13166,7 @@
 </file>
 
 <file path=customXml/itemProps1.xml><?xml version="1.0" encoding="utf-8"?>
-<ds:datastoreItem xmlns:ds="http://schemas.openxmlformats.org/officeDocument/2006/customXml" ds:itemID="{6DD2A584-5BAD-4608-BFC6-F0936B2711FC}">
+<ds:datastoreItem xmlns:ds="http://schemas.openxmlformats.org/officeDocument/2006/customXml" ds:itemID="{774A025A-6A84-40EB-86B7-31B6A272C8B0}">
   <ds:schemaRefs>
     <ds:schemaRef ds:uri="http://schemas.openxmlformats.org/officeDocument/2006/bibliography"/>
   </ds:schemaRefs>

</xml_diff>